<commit_message>
improve the code by save additional outputs
</commit_message>
<xml_diff>
--- a/manual/MSE_analysis_HCR1_risk.docx
+++ b/manual/MSE_analysis_HCR1_risk.docx
@@ -1,13 +1,13 @@
 
 <file path=word/document.xml><?xml version="1.0" encoding="utf-8"?>
-<w:document xmlns:wpc="http://schemas.microsoft.com/office/word/2010/wordprocessingCanvas" xmlns:cx="http://schemas.microsoft.com/office/drawing/2014/chartex" xmlns:cx1="http://schemas.microsoft.com/office/drawing/2015/9/8/chartex" xmlns:cx2="http://schemas.microsoft.com/office/drawing/2015/10/21/chartex" xmlns:cx3="http://schemas.microsoft.com/office/drawing/2016/5/9/chartex" xmlns:cx4="http://schemas.microsoft.com/office/drawing/2016/5/10/chartex" xmlns:cx5="http://schemas.microsoft.com/office/drawing/2016/5/11/chartex" xmlns:cx6="http://schemas.microsoft.com/office/drawing/2016/5/12/chartex" xmlns:cx7="http://schemas.microsoft.com/office/drawing/2016/5/13/chartex" xmlns:cx8="http://schemas.microsoft.com/office/drawing/2016/5/14/chartex" xmlns:mc="http://schemas.openxmlformats.org/markup-compatibility/2006" xmlns:aink="http://schemas.microsoft.com/office/drawing/2016/ink" xmlns:am3d="http://schemas.microsoft.com/office/drawing/2017/model3d" xmlns:o="urn:schemas-microsoft-com:office:office" xmlns:oel="http://schemas.microsoft.com/office/2019/extlst" xmlns:r="http://schemas.openxmlformats.org/officeDocument/2006/relationships" xmlns:m="http://schemas.openxmlformats.org/officeDocument/2006/math" xmlns:v="urn:schemas-microsoft-com:vml" xmlns:wp14="http://schemas.microsoft.com/office/word/2010/wordprocessingDrawing" xmlns:wp="http://schemas.openxmlformats.org/drawingml/2006/wordprocessingDrawing" xmlns:w10="urn:schemas-microsoft-com:office:word" xmlns:w="http://schemas.openxmlformats.org/wordprocessingml/2006/main" xmlns:w14="http://schemas.microsoft.com/office/word/2010/wordml" xmlns:w15="http://schemas.microsoft.com/office/word/2012/wordml" xmlns:w16cex="http://schemas.microsoft.com/office/word/2018/wordml/cex" xmlns:w16cid="http://schemas.microsoft.com/office/word/2016/wordml/cid" xmlns:w16="http://schemas.microsoft.com/office/word/2018/wordml" xmlns:w16du="http://schemas.microsoft.com/office/word/2023/wordml/word16du" xmlns:w16sdtdh="http://schemas.microsoft.com/office/word/2020/wordml/sdtdatahash" xmlns:w16sdtfl="http://schemas.microsoft.com/office/word/2024/wordml/sdtformatlock" xmlns:w16se="http://schemas.microsoft.com/office/word/2015/wordml/symex" xmlns:wpg="http://schemas.microsoft.com/office/word/2010/wordprocessingGroup" xmlns:wpi="http://schemas.microsoft.com/office/word/2010/wordprocessingInk" xmlns:wne="http://schemas.microsoft.com/office/word/2006/wordml" xmlns:wps="http://schemas.microsoft.com/office/word/2010/wordprocessingShape" mc:Ignorable="w14 w15 w16se w16cid w16 w16cex w16sdtdh w16sdtfl w16du wp14">
+<w:document xmlns:w="http://schemas.openxmlformats.org/wordprocessingml/2006/main" xmlns:m="http://schemas.openxmlformats.org/officeDocument/2006/math" xmlns:r="http://schemas.openxmlformats.org/officeDocument/2006/relationships" xmlns:o="urn:schemas-microsoft-com:office:office" xmlns:v="urn:schemas-microsoft-com:vml" xmlns:w10="urn:schemas-microsoft-com:office:word" xmlns:a="http://schemas.openxmlformats.org/drawingml/2006/main" xmlns:pic="http://schemas.openxmlformats.org/drawingml/2006/picture" xmlns:wp="http://schemas.openxmlformats.org/drawingml/2006/wordprocessingDrawing">
   <w:body>
     <w:p>
       <w:pPr>
         <w:pStyle w:val="Title"/>
       </w:pPr>
       <w:r>
-        <w:t>MSE_analysis_HCR1</w:t>
+        <w:t xml:space="preserve">MSE_analysis_HCR1</w:t>
       </w:r>
     </w:p>
     <w:p>
@@ -15,7 +15,7 @@
         <w:pStyle w:val="Author"/>
       </w:pPr>
       <w:r>
-        <w:t>Haikun Xu</w:t>
+        <w:t xml:space="preserve">Haikun Xu</w:t>
       </w:r>
     </w:p>
     <w:p>
@@ -23,7 +23,7 @@
         <w:pStyle w:val="Date"/>
       </w:pPr>
       <w:r>
-        <w:t>2025-09-26</w:t>
+        <w:t xml:space="preserve">2025-10-01</w:t>
       </w:r>
     </w:p>
     <w:p>
@@ -43,7 +43,7 @@
         <w:rPr>
           <w:rStyle w:val="VerbatimChar"/>
         </w:rPr>
-        <w:t>## Attaching package: 'dplyr'</w:t>
+        <w:t xml:space="preserve">## Attaching package: 'dplyr'</w:t>
       </w:r>
     </w:p>
     <w:p>
@@ -54,7 +54,7 @@
         <w:rPr>
           <w:rStyle w:val="VerbatimChar"/>
         </w:rPr>
-        <w:t>## The following objects are masked from 'package:stats':</w:t>
+        <w:t xml:space="preserve">## The following objects are masked from 'package:stats':</w:t>
       </w:r>
       <w:r>
         <w:br/>
@@ -72,7 +72,7 @@
         <w:rPr>
           <w:rStyle w:val="VerbatimChar"/>
         </w:rPr>
-        <w:t>##     filter, lag</w:t>
+        <w:t xml:space="preserve">##     filter, lag</w:t>
       </w:r>
     </w:p>
     <w:p>
@@ -83,7 +83,7 @@
         <w:rPr>
           <w:rStyle w:val="VerbatimChar"/>
         </w:rPr>
-        <w:t>## The following objects are masked from 'package:base':</w:t>
+        <w:t xml:space="preserve">## The following objects are masked from 'package:base':</w:t>
       </w:r>
       <w:r>
         <w:br/>
@@ -101,7 +101,7 @@
         <w:rPr>
           <w:rStyle w:val="VerbatimChar"/>
         </w:rPr>
-        <w:t>##     intersect, setdiff, setequal, union</w:t>
+        <w:t xml:space="preserve">##     intersect, setdiff, setequal, union</w:t>
       </w:r>
     </w:p>
     <w:p>
@@ -112,7 +112,7 @@
         <w:rPr>
           <w:rStyle w:val="VerbatimChar"/>
         </w:rPr>
-        <w:t>## Loading required package: iterators</w:t>
+        <w:t xml:space="preserve">## Loading required package: iterators</w:t>
       </w:r>
     </w:p>
     <w:p>
@@ -123,35 +123,41 @@
         <w:rPr>
           <w:rStyle w:val="VerbatimChar"/>
         </w:rPr>
-        <w:t>## Loading required package: parallel</w:t>
+        <w:t xml:space="preserve">## Loading required package: parallel</w:t>
       </w:r>
     </w:p>
     <w:p>
       <w:pPr>
+        <w:pStyle w:val="SourceCode"/>
+      </w:pPr>
+      <w:r>
+        <w:rPr>
+          <w:rStyle w:val="VerbatimChar"/>
+        </w:rPr>
+        <w:t xml:space="preserve">## Joining with `by = join_by(OM, itr)`</w:t>
+      </w:r>
+    </w:p>
+    <w:p>
+      <w:pPr>
         <w:pStyle w:val="FirstParagraph"/>
       </w:pPr>
       <w:r>
-        <w:rPr>
-          <w:noProof/>
-        </w:rPr>
-        <w:lastRenderedPageBreak/>
         <w:drawing>
-          <wp:inline distT="0" distB="0" distL="0" distR="0" wp14:anchorId="6FC56E11" wp14:editId="6FC56E12">
+          <wp:inline>
             <wp:extent cx="4620126" cy="3696101"/>
-            <wp:effectExtent l="0" t="0" r="0" b="0"/>
-            <wp:docPr id="21" name="Picture"/>
-            <wp:cNvGraphicFramePr/>
-            <a:graphic xmlns:a="http://schemas.openxmlformats.org/drawingml/2006/main">
+            <wp:effectExtent b="0" l="0" r="0" t="0"/>
+            <wp:docPr descr="" title="" id="21" name="Picture"/>
+            <a:graphic>
               <a:graphicData uri="http://schemas.openxmlformats.org/drawingml/2006/picture">
-                <pic:pic xmlns:pic="http://schemas.openxmlformats.org/drawingml/2006/picture">
+                <pic:pic>
                   <pic:nvPicPr>
-                    <pic:cNvPr id="22" name="Picture" descr="MSE_analysis_HCR1_risk_files/figure-docx/management_output-1.png"/>
+                    <pic:cNvPr descr="MSE_analysis_HCR1_risk_files/figure-docx/management_output-1.png" id="22" name="Picture"/>
                     <pic:cNvPicPr>
-                      <a:picLocks noChangeAspect="1" noChangeArrowheads="1"/>
+                      <a:picLocks noChangeArrowheads="1" noChangeAspect="1"/>
                     </pic:cNvPicPr>
                   </pic:nvPicPr>
                   <pic:blipFill>
-                    <a:blip r:embed="rId5"/>
+                    <a:blip r:embed="rId20"/>
                     <a:stretch>
                       <a:fillRect/>
                     </a:stretch>
@@ -178,26 +184,22 @@
         </w:drawing>
       </w:r>
       <w:r>
-        <w:rPr>
-          <w:noProof/>
-        </w:rPr>
         <w:drawing>
-          <wp:inline distT="0" distB="0" distL="0" distR="0" wp14:anchorId="6FC56E13" wp14:editId="6FC56E14">
+          <wp:inline>
             <wp:extent cx="4620126" cy="3696101"/>
-            <wp:effectExtent l="0" t="0" r="0" b="0"/>
-            <wp:docPr id="24" name="Picture"/>
-            <wp:cNvGraphicFramePr/>
-            <a:graphic xmlns:a="http://schemas.openxmlformats.org/drawingml/2006/main">
+            <wp:effectExtent b="0" l="0" r="0" t="0"/>
+            <wp:docPr descr="" title="" id="24" name="Picture"/>
+            <a:graphic>
               <a:graphicData uri="http://schemas.openxmlformats.org/drawingml/2006/picture">
-                <pic:pic xmlns:pic="http://schemas.openxmlformats.org/drawingml/2006/picture">
+                <pic:pic>
                   <pic:nvPicPr>
-                    <pic:cNvPr id="25" name="Picture" descr="MSE_analysis_HCR1_risk_files/figure-docx/management_output-2.png"/>
+                    <pic:cNvPr descr="MSE_analysis_HCR1_risk_files/figure-docx/management_output-2.png" id="25" name="Picture"/>
                     <pic:cNvPicPr>
-                      <a:picLocks noChangeAspect="1" noChangeArrowheads="1"/>
+                      <a:picLocks noChangeArrowheads="1" noChangeAspect="1"/>
                     </pic:cNvPicPr>
                   </pic:nvPicPr>
                   <pic:blipFill>
-                    <a:blip r:embed="rId6"/>
+                    <a:blip r:embed="rId23"/>
                     <a:stretch>
                       <a:fillRect/>
                     </a:stretch>
@@ -224,27 +226,22 @@
         </w:drawing>
       </w:r>
       <w:r>
-        <w:rPr>
-          <w:noProof/>
-        </w:rPr>
-        <w:lastRenderedPageBreak/>
         <w:drawing>
-          <wp:inline distT="0" distB="0" distL="0" distR="0" wp14:anchorId="6FC56E15" wp14:editId="6FC56E16">
+          <wp:inline>
             <wp:extent cx="4620126" cy="3696101"/>
-            <wp:effectExtent l="0" t="0" r="0" b="0"/>
-            <wp:docPr id="27" name="Picture"/>
-            <wp:cNvGraphicFramePr/>
-            <a:graphic xmlns:a="http://schemas.openxmlformats.org/drawingml/2006/main">
+            <wp:effectExtent b="0" l="0" r="0" t="0"/>
+            <wp:docPr descr="" title="" id="27" name="Picture"/>
+            <a:graphic>
               <a:graphicData uri="http://schemas.openxmlformats.org/drawingml/2006/picture">
-                <pic:pic xmlns:pic="http://schemas.openxmlformats.org/drawingml/2006/picture">
+                <pic:pic>
                   <pic:nvPicPr>
-                    <pic:cNvPr id="28" name="Picture" descr="MSE_analysis_HCR1_risk_files/figure-docx/management_output-3.png"/>
+                    <pic:cNvPr descr="MSE_analysis_HCR1_risk_files/figure-docx/management_output-3.png" id="28" name="Picture"/>
                     <pic:cNvPicPr>
-                      <a:picLocks noChangeAspect="1" noChangeArrowheads="1"/>
+                      <a:picLocks noChangeArrowheads="1" noChangeAspect="1"/>
                     </pic:cNvPicPr>
                   </pic:nvPicPr>
                   <pic:blipFill>
-                    <a:blip r:embed="rId7"/>
+                    <a:blip r:embed="rId26"/>
                     <a:stretch>
                       <a:fillRect/>
                     </a:stretch>
@@ -276,27 +273,22 @@
         <w:pStyle w:val="BodyText"/>
       </w:pPr>
       <w:r>
-        <w:rPr>
-          <w:noProof/>
-        </w:rPr>
-        <w:lastRenderedPageBreak/>
         <w:drawing>
-          <wp:inline distT="0" distB="0" distL="0" distR="0" wp14:anchorId="6FC56E17" wp14:editId="6FC56E18">
+          <wp:inline>
             <wp:extent cx="5334000" cy="2667000"/>
-            <wp:effectExtent l="0" t="0" r="0" b="0"/>
-            <wp:docPr id="30" name="Picture"/>
-            <wp:cNvGraphicFramePr/>
-            <a:graphic xmlns:a="http://schemas.openxmlformats.org/drawingml/2006/main">
+            <wp:effectExtent b="0" l="0" r="0" t="0"/>
+            <wp:docPr descr="" title="" id="30" name="Picture"/>
+            <a:graphic>
               <a:graphicData uri="http://schemas.openxmlformats.org/drawingml/2006/picture">
-                <pic:pic xmlns:pic="http://schemas.openxmlformats.org/drawingml/2006/picture">
+                <pic:pic>
                   <pic:nvPicPr>
-                    <pic:cNvPr id="31" name="Picture" descr="MSE_analysis_HCR1_risk_files/figure-docx/unnamed-chunk-1-1.png"/>
+                    <pic:cNvPr descr="MSE_analysis_HCR1_risk_files/figure-docx/unnamed-chunk-1-1.png" id="31" name="Picture"/>
                     <pic:cNvPicPr>
-                      <a:picLocks noChangeAspect="1" noChangeArrowheads="1"/>
+                      <a:picLocks noChangeArrowheads="1" noChangeAspect="1"/>
                     </pic:cNvPicPr>
                   </pic:nvPicPr>
                   <pic:blipFill>
-                    <a:blip r:embed="rId8"/>
+                    <a:blip r:embed="rId29"/>
                     <a:stretch>
                       <a:fillRect/>
                     </a:stretch>
@@ -323,26 +315,22 @@
         </w:drawing>
       </w:r>
       <w:r>
-        <w:rPr>
-          <w:noProof/>
-        </w:rPr>
         <w:drawing>
-          <wp:inline distT="0" distB="0" distL="0" distR="0" wp14:anchorId="6FC56E19" wp14:editId="6FC56E1A">
+          <wp:inline>
             <wp:extent cx="5334000" cy="2667000"/>
-            <wp:effectExtent l="0" t="0" r="0" b="0"/>
-            <wp:docPr id="33" name="Picture"/>
-            <wp:cNvGraphicFramePr/>
-            <a:graphic xmlns:a="http://schemas.openxmlformats.org/drawingml/2006/main">
+            <wp:effectExtent b="0" l="0" r="0" t="0"/>
+            <wp:docPr descr="" title="" id="33" name="Picture"/>
+            <a:graphic>
               <a:graphicData uri="http://schemas.openxmlformats.org/drawingml/2006/picture">
-                <pic:pic xmlns:pic="http://schemas.openxmlformats.org/drawingml/2006/picture">
+                <pic:pic>
                   <pic:nvPicPr>
-                    <pic:cNvPr id="34" name="Picture" descr="MSE_analysis_HCR1_risk_files/figure-docx/unnamed-chunk-1-2.png"/>
+                    <pic:cNvPr descr="MSE_analysis_HCR1_risk_files/figure-docx/unnamed-chunk-1-2.png" id="34" name="Picture"/>
                     <pic:cNvPicPr>
-                      <a:picLocks noChangeAspect="1" noChangeArrowheads="1"/>
+                      <a:picLocks noChangeArrowheads="1" noChangeAspect="1"/>
                     </pic:cNvPicPr>
                   </pic:nvPicPr>
                   <pic:blipFill>
-                    <a:blip r:embed="rId9"/>
+                    <a:blip r:embed="rId32"/>
                     <a:stretch>
                       <a:fillRect/>
                     </a:stretch>
@@ -374,27 +362,22 @@
         <w:pStyle w:val="BodyText"/>
       </w:pPr>
       <w:r>
-        <w:rPr>
-          <w:noProof/>
-        </w:rPr>
-        <w:lastRenderedPageBreak/>
         <w:drawing>
-          <wp:inline distT="0" distB="0" distL="0" distR="0" wp14:anchorId="6FC56E1B" wp14:editId="6FC56E1C">
+          <wp:inline>
             <wp:extent cx="5334000" cy="5334000"/>
-            <wp:effectExtent l="0" t="0" r="0" b="0"/>
-            <wp:docPr id="36" name="Picture"/>
-            <wp:cNvGraphicFramePr/>
-            <a:graphic xmlns:a="http://schemas.openxmlformats.org/drawingml/2006/main">
+            <wp:effectExtent b="0" l="0" r="0" t="0"/>
+            <wp:docPr descr="" title="" id="36" name="Picture"/>
+            <a:graphic>
               <a:graphicData uri="http://schemas.openxmlformats.org/drawingml/2006/picture">
-                <pic:pic xmlns:pic="http://schemas.openxmlformats.org/drawingml/2006/picture">
+                <pic:pic>
                   <pic:nvPicPr>
-                    <pic:cNvPr id="37" name="Picture" descr="MSE_analysis_HCR1_risk_files/figure-docx/unnamed-chunk-2-1.png"/>
+                    <pic:cNvPr descr="MSE_analysis_HCR1_risk_files/figure-docx/unnamed-chunk-2-1.png" id="37" name="Picture"/>
                     <pic:cNvPicPr>
-                      <a:picLocks noChangeAspect="1" noChangeArrowheads="1"/>
+                      <a:picLocks noChangeArrowheads="1" noChangeAspect="1"/>
                     </pic:cNvPicPr>
                   </pic:nvPicPr>
                   <pic:blipFill>
-                    <a:blip r:embed="rId10"/>
+                    <a:blip r:embed="rId35"/>
                     <a:stretch>
                       <a:fillRect/>
                     </a:stretch>
@@ -421,27 +404,22 @@
         </w:drawing>
       </w:r>
       <w:r>
-        <w:rPr>
-          <w:noProof/>
-        </w:rPr>
-        <w:lastRenderedPageBreak/>
         <w:drawing>
-          <wp:inline distT="0" distB="0" distL="0" distR="0" wp14:anchorId="6FC56E1D" wp14:editId="6FC56E1E">
+          <wp:inline>
             <wp:extent cx="5334000" cy="5334000"/>
-            <wp:effectExtent l="0" t="0" r="0" b="0"/>
-            <wp:docPr id="39" name="Picture"/>
-            <wp:cNvGraphicFramePr/>
-            <a:graphic xmlns:a="http://schemas.openxmlformats.org/drawingml/2006/main">
+            <wp:effectExtent b="0" l="0" r="0" t="0"/>
+            <wp:docPr descr="" title="" id="39" name="Picture"/>
+            <a:graphic>
               <a:graphicData uri="http://schemas.openxmlformats.org/drawingml/2006/picture">
-                <pic:pic xmlns:pic="http://schemas.openxmlformats.org/drawingml/2006/picture">
+                <pic:pic>
                   <pic:nvPicPr>
-                    <pic:cNvPr id="40" name="Picture" descr="MSE_analysis_HCR1_risk_files/figure-docx/unnamed-chunk-2-2.png"/>
+                    <pic:cNvPr descr="MSE_analysis_HCR1_risk_files/figure-docx/unnamed-chunk-2-2.png" id="40" name="Picture"/>
                     <pic:cNvPicPr>
-                      <a:picLocks noChangeAspect="1" noChangeArrowheads="1"/>
+                      <a:picLocks noChangeArrowheads="1" noChangeAspect="1"/>
                     </pic:cNvPicPr>
                   </pic:nvPicPr>
                   <pic:blipFill>
-                    <a:blip r:embed="rId11"/>
+                    <a:blip r:embed="rId38"/>
                     <a:stretch>
                       <a:fillRect/>
                     </a:stretch>
@@ -476,7 +454,7 @@
         <w:rPr>
           <w:rStyle w:val="VerbatimChar"/>
         </w:rPr>
-        <w:t>## Joining with `by = join_by(OM, itr, Year)`</w:t>
+        <w:t xml:space="preserve">## Joining with `by = join_by(OM, itr, Year)`</w:t>
       </w:r>
     </w:p>
     <w:p>
@@ -484,27 +462,22 @@
         <w:pStyle w:val="FirstParagraph"/>
       </w:pPr>
       <w:r>
-        <w:rPr>
-          <w:noProof/>
-        </w:rPr>
-        <w:lastRenderedPageBreak/>
         <w:drawing>
-          <wp:inline distT="0" distB="0" distL="0" distR="0" wp14:anchorId="6FC56E1F" wp14:editId="6FC56E20">
+          <wp:inline>
             <wp:extent cx="5334000" cy="5334000"/>
-            <wp:effectExtent l="0" t="0" r="0" b="0"/>
-            <wp:docPr id="42" name="Picture"/>
-            <wp:cNvGraphicFramePr/>
-            <a:graphic xmlns:a="http://schemas.openxmlformats.org/drawingml/2006/main">
+            <wp:effectExtent b="0" l="0" r="0" t="0"/>
+            <wp:docPr descr="" title="" id="42" name="Picture"/>
+            <a:graphic>
               <a:graphicData uri="http://schemas.openxmlformats.org/drawingml/2006/picture">
-                <pic:pic xmlns:pic="http://schemas.openxmlformats.org/drawingml/2006/picture">
+                <pic:pic>
                   <pic:nvPicPr>
-                    <pic:cNvPr id="43" name="Picture" descr="MSE_analysis_HCR1_risk_files/figure-docx/unnamed-chunk-2-3.png"/>
+                    <pic:cNvPr descr="MSE_analysis_HCR1_risk_files/figure-docx/unnamed-chunk-2-3.png" id="43" name="Picture"/>
                     <pic:cNvPicPr>
-                      <a:picLocks noChangeAspect="1" noChangeArrowheads="1"/>
+                      <a:picLocks noChangeArrowheads="1" noChangeAspect="1"/>
                     </pic:cNvPicPr>
                   </pic:nvPicPr>
                   <pic:blipFill>
-                    <a:blip r:embed="rId12"/>
+                    <a:blip r:embed="rId41"/>
                     <a:stretch>
                       <a:fillRect/>
                     </a:stretch>
@@ -539,7 +512,7 @@
         <w:rPr>
           <w:rStyle w:val="VerbatimChar"/>
         </w:rPr>
-        <w:t>## Joining with `by = join_by(OM, itr, Year)`</w:t>
+        <w:t xml:space="preserve">## Joining with `by = join_by(OM, itr, Year)`</w:t>
       </w:r>
     </w:p>
     <w:p>
@@ -547,27 +520,22 @@
         <w:pStyle w:val="FirstParagraph"/>
       </w:pPr>
       <w:r>
-        <w:rPr>
-          <w:noProof/>
-        </w:rPr>
-        <w:lastRenderedPageBreak/>
         <w:drawing>
-          <wp:inline distT="0" distB="0" distL="0" distR="0" wp14:anchorId="6FC56E21" wp14:editId="6FC56E22">
+          <wp:inline>
             <wp:extent cx="5334000" cy="5334000"/>
-            <wp:effectExtent l="0" t="0" r="0" b="0"/>
-            <wp:docPr id="45" name="Picture"/>
-            <wp:cNvGraphicFramePr/>
-            <a:graphic xmlns:a="http://schemas.openxmlformats.org/drawingml/2006/main">
+            <wp:effectExtent b="0" l="0" r="0" t="0"/>
+            <wp:docPr descr="" title="" id="45" name="Picture"/>
+            <a:graphic>
               <a:graphicData uri="http://schemas.openxmlformats.org/drawingml/2006/picture">
-                <pic:pic xmlns:pic="http://schemas.openxmlformats.org/drawingml/2006/picture">
+                <pic:pic>
                   <pic:nvPicPr>
-                    <pic:cNvPr id="46" name="Picture" descr="MSE_analysis_HCR1_risk_files/figure-docx/unnamed-chunk-2-4.png"/>
+                    <pic:cNvPr descr="MSE_analysis_HCR1_risk_files/figure-docx/unnamed-chunk-2-4.png" id="46" name="Picture"/>
                     <pic:cNvPicPr>
-                      <a:picLocks noChangeAspect="1" noChangeArrowheads="1"/>
+                      <a:picLocks noChangeArrowheads="1" noChangeAspect="1"/>
                     </pic:cNvPicPr>
                   </pic:nvPicPr>
                   <pic:blipFill>
-                    <a:blip r:embed="rId13"/>
+                    <a:blip r:embed="rId44"/>
                     <a:stretch>
                       <a:fillRect/>
                     </a:stretch>
@@ -598,20 +566,39 @@
       <w:footnotePr>
         <w:numRestart w:val="eachSect"/>
       </w:footnotePr>
-      <w:pgSz w:w="12240" w:h="15840"/>
-      <w:pgMar w:top="1440" w:right="1440" w:bottom="1440" w:left="1440" w:header="720" w:footer="720" w:gutter="0"/>
-      <w:cols w:space="720"/>
     </w:sectPr>
   </w:body>
 </w:document>
 </file>
 
+<file path=word/comments.xml><?xml version="1.0" encoding="utf-8"?>
+<w:comments xmlns:w="http://schemas.openxmlformats.org/wordprocessingml/2006/main" xmlns:m="http://schemas.openxmlformats.org/officeDocument/2006/math" xmlns:r="http://schemas.openxmlformats.org/officeDocument/2006/relationships" xmlns:o="urn:schemas-microsoft-com:office:office" xmlns:v="urn:schemas-microsoft-com:vml" xmlns:w10="urn:schemas-microsoft-com:office:word" xmlns:a="http://schemas.openxmlformats.org/drawingml/2006/main" xmlns:pic="http://schemas.openxmlformats.org/drawingml/2006/picture" xmlns:wp="http://schemas.openxmlformats.org/drawingml/2006/wordprocessingDrawing"/>
+</file>
+
+<file path=word/footnotes.xml><?xml version="1.0" encoding="utf-8"?>
+<w:footnotes xmlns:w="http://schemas.openxmlformats.org/wordprocessingml/2006/main" xmlns:m="http://schemas.openxmlformats.org/officeDocument/2006/math" xmlns:r="http://schemas.openxmlformats.org/officeDocument/2006/relationships" xmlns:o="urn:schemas-microsoft-com:office:office" xmlns:v="urn:schemas-microsoft-com:vml" xmlns:w10="urn:schemas-microsoft-com:office:word" xmlns:a="http://schemas.openxmlformats.org/drawingml/2006/main" xmlns:pic="http://schemas.openxmlformats.org/drawingml/2006/picture" xmlns:wp="http://schemas.openxmlformats.org/drawingml/2006/wordprocessingDrawing">
+  <w:footnote w:type="continuationSeparator" w:id="0">
+    <w:p>
+      <w:r>
+        <w:continuationSeparator/>
+      </w:r>
+    </w:p>
+  </w:footnote>
+  <w:footnote w:type="separator" w:id="-1">
+    <w:p>
+      <w:r>
+        <w:separator/>
+      </w:r>
+    </w:p>
+  </w:footnote>
+</w:footnotes>
+</file>
+
 <file path=word/numbering.xml><?xml version="1.0" encoding="utf-8"?>
-<w:numbering xmlns:wpc="http://schemas.microsoft.com/office/word/2010/wordprocessingCanvas" xmlns:cx="http://schemas.microsoft.com/office/drawing/2014/chartex" xmlns:cx1="http://schemas.microsoft.com/office/drawing/2015/9/8/chartex" xmlns:cx2="http://schemas.microsoft.com/office/drawing/2015/10/21/chartex" xmlns:cx3="http://schemas.microsoft.com/office/drawing/2016/5/9/chartex" xmlns:cx4="http://schemas.microsoft.com/office/drawing/2016/5/10/chartex" xmlns:cx5="http://schemas.microsoft.com/office/drawing/2016/5/11/chartex" xmlns:cx6="http://schemas.microsoft.com/office/drawing/2016/5/12/chartex" xmlns:cx7="http://schemas.microsoft.com/office/drawing/2016/5/13/chartex" xmlns:cx8="http://schemas.microsoft.com/office/drawing/2016/5/14/chartex" xmlns:mc="http://schemas.openxmlformats.org/markup-compatibility/2006" xmlns:aink="http://schemas.microsoft.com/office/drawing/2016/ink" xmlns:am3d="http://schemas.microsoft.com/office/drawing/2017/model3d" xmlns:o="urn:schemas-microsoft-com:office:office" xmlns:oel="http://schemas.microsoft.com/office/2019/extlst" xmlns:r="http://schemas.openxmlformats.org/officeDocument/2006/relationships" xmlns:m="http://schemas.openxmlformats.org/officeDocument/2006/math" xmlns:v="urn:schemas-microsoft-com:vml" xmlns:wp14="http://schemas.microsoft.com/office/word/2010/wordprocessingDrawing" xmlns:wp="http://schemas.openxmlformats.org/drawingml/2006/wordprocessingDrawing" xmlns:w10="urn:schemas-microsoft-com:office:word" xmlns:w="http://schemas.openxmlformats.org/wordprocessingml/2006/main" xmlns:w14="http://schemas.microsoft.com/office/word/2010/wordml" xmlns:w15="http://schemas.microsoft.com/office/word/2012/wordml" xmlns:w16cex="http://schemas.microsoft.com/office/word/2018/wordml/cex" xmlns:w16cid="http://schemas.microsoft.com/office/word/2016/wordml/cid" xmlns:w16="http://schemas.microsoft.com/office/word/2018/wordml" xmlns:w16du="http://schemas.microsoft.com/office/word/2023/wordml/word16du" xmlns:w16sdtdh="http://schemas.microsoft.com/office/word/2020/wordml/sdtdatahash" xmlns:w16sdtfl="http://schemas.microsoft.com/office/word/2024/wordml/sdtformatlock" xmlns:w16se="http://schemas.microsoft.com/office/word/2015/wordml/symex" xmlns:wpg="http://schemas.microsoft.com/office/word/2010/wordprocessingGroup" xmlns:wpi="http://schemas.microsoft.com/office/word/2010/wordprocessingInk" xmlns:wne="http://schemas.microsoft.com/office/word/2006/wordml" xmlns:wps="http://schemas.microsoft.com/office/word/2010/wordprocessingShape" mc:Ignorable="w14 w15 w16se w16cid w16 w16cex w16sdtdh w16sdtfl w16du wp14">
-  <w:abstractNum w:abstractNumId="0" w15:restartNumberingAfterBreak="0">
+<w:numbering xmlns:w="http://schemas.openxmlformats.org/wordprocessingml/2006/main">
+  <w:abstractNum w:abstractNumId="990">
     <w:nsid w:val="0000A990"/>
     <w:multiLevelType w:val="multilevel"/>
-    <w:tmpl w:val="5644F820"/>
     <w:lvl w:ilvl="0">
       <w:numFmt w:val="bullet"/>
       <w:lvlText w:val=" "/>
@@ -685,21 +672,21 @@
       </w:pPr>
     </w:lvl>
   </w:abstractNum>
-  <w:num w:numId="1" w16cid:durableId="784076941">
-    <w:abstractNumId w:val="0"/>
+  <w:num w:numId="1000">
+    <w:abstractNumId w:val="990"/>
   </w:num>
 </w:numbering>
 </file>
 
 <file path=word/styles.xml><?xml version="1.0" encoding="utf-8"?>
-<w:styles xmlns:mc="http://schemas.openxmlformats.org/markup-compatibility/2006" xmlns:r="http://schemas.openxmlformats.org/officeDocument/2006/relationships" xmlns:w="http://schemas.openxmlformats.org/wordprocessingml/2006/main" xmlns:w14="http://schemas.microsoft.com/office/word/2010/wordml" xmlns:w15="http://schemas.microsoft.com/office/word/2012/wordml" xmlns:w16cex="http://schemas.microsoft.com/office/word/2018/wordml/cex" xmlns:w16cid="http://schemas.microsoft.com/office/word/2016/wordml/cid" xmlns:w16="http://schemas.microsoft.com/office/word/2018/wordml" xmlns:w16du="http://schemas.microsoft.com/office/word/2023/wordml/word16du" xmlns:w16sdtdh="http://schemas.microsoft.com/office/word/2020/wordml/sdtdatahash" xmlns:w16sdtfl="http://schemas.microsoft.com/office/word/2024/wordml/sdtformatlock" xmlns:w16se="http://schemas.microsoft.com/office/word/2015/wordml/symex" mc:Ignorable="w14 w15 w16se w16cid w16 w16cex w16sdtdh w16sdtfl w16du">
+<w:styles xmlns:r="http://schemas.openxmlformats.org/officeDocument/2006/relationships" xmlns:w="http://schemas.openxmlformats.org/wordprocessingml/2006/main">
   <w:docDefaults>
     <w:rPrDefault>
       <w:rPr>
-        <w:rFonts w:asciiTheme="minorHAnsi" w:eastAsiaTheme="minorHAnsi" w:hAnsiTheme="minorHAnsi" w:cstheme="minorBidi"/>
+        <w:rFonts w:asciiTheme="minorHAnsi" w:cstheme="minorBidi" w:eastAsiaTheme="minorHAnsi" w:hAnsiTheme="minorHAnsi"/>
         <w:sz w:val="24"/>
         <w:szCs w:val="24"/>
-        <w:lang w:val="en-US" w:eastAsia="en-US" w:bidi="ar-SA"/>
+        <w:lang w:bidi="ar-SA" w:eastAsia="en-US" w:val="en-US"/>
       </w:rPr>
     </w:rPrDefault>
     <w:pPrDefault>
@@ -708,503 +695,35 @@
       </w:pPr>
     </w:pPrDefault>
   </w:docDefaults>
-  <w:latentStyles w:defLockedState="0" w:defUIPriority="0" w:defSemiHidden="0" w:defUnhideWhenUsed="0" w:defQFormat="0" w:count="376">
-    <w:lsdException w:name="Normal Table" w:semiHidden="1" w:unhideWhenUsed="1"/>
-    <w:lsdException w:name="Table Simple 1" w:semiHidden="1" w:unhideWhenUsed="1"/>
-    <w:lsdException w:name="Table Simple 2" w:semiHidden="1" w:unhideWhenUsed="1"/>
-    <w:lsdException w:name="Table Simple 3" w:semiHidden="1" w:unhideWhenUsed="1"/>
-    <w:lsdException w:name="Table Classic 1" w:semiHidden="1" w:unhideWhenUsed="1"/>
-    <w:lsdException w:name="Table Classic 2" w:semiHidden="1" w:unhideWhenUsed="1"/>
-    <w:lsdException w:name="Table Classic 3" w:semiHidden="1" w:unhideWhenUsed="1"/>
-    <w:lsdException w:name="Table Classic 4" w:semiHidden="1" w:unhideWhenUsed="1"/>
-    <w:lsdException w:name="Table Colorful 1" w:semiHidden="1" w:unhideWhenUsed="1"/>
-    <w:lsdException w:name="Table Colorful 2" w:semiHidden="1" w:unhideWhenUsed="1"/>
-    <w:lsdException w:name="Table Colorful 3" w:semiHidden="1" w:unhideWhenUsed="1"/>
-    <w:lsdException w:name="Table Columns 1" w:semiHidden="1" w:unhideWhenUsed="1"/>
-    <w:lsdException w:name="Table Columns 2" w:semiHidden="1" w:unhideWhenUsed="1"/>
-    <w:lsdException w:name="Table Columns 3" w:semiHidden="1" w:unhideWhenUsed="1"/>
-    <w:lsdException w:name="Table Columns 4" w:semiHidden="1" w:unhideWhenUsed="1"/>
-    <w:lsdException w:name="Table Columns 5" w:semiHidden="1" w:unhideWhenUsed="1"/>
-    <w:lsdException w:name="Table Grid 1" w:semiHidden="1" w:unhideWhenUsed="1"/>
-    <w:lsdException w:name="Table Grid 2" w:semiHidden="1" w:unhideWhenUsed="1"/>
-    <w:lsdException w:name="Table Grid 3" w:semiHidden="1" w:unhideWhenUsed="1"/>
-    <w:lsdException w:name="Table Grid 4" w:semiHidden="1" w:unhideWhenUsed="1"/>
-    <w:lsdException w:name="Table Grid 5" w:semiHidden="1" w:unhideWhenUsed="1"/>
-    <w:lsdException w:name="Table Grid 6" w:semiHidden="1" w:unhideWhenUsed="1"/>
-    <w:lsdException w:name="Table Grid 7" w:semiHidden="1" w:unhideWhenUsed="1"/>
-    <w:lsdException w:name="Table Grid 8" w:semiHidden="1" w:unhideWhenUsed="1"/>
-    <w:lsdException w:name="Table List 1" w:semiHidden="1" w:unhideWhenUsed="1"/>
-    <w:lsdException w:name="Table List 2" w:semiHidden="1" w:unhideWhenUsed="1"/>
-    <w:lsdException w:name="Table List 3" w:semiHidden="1" w:unhideWhenUsed="1"/>
-    <w:lsdException w:name="Table List 4" w:semiHidden="1" w:unhideWhenUsed="1"/>
-    <w:lsdException w:name="Table List 5" w:semiHidden="1" w:unhideWhenUsed="1"/>
-    <w:lsdException w:name="Table List 6" w:semiHidden="1" w:unhideWhenUsed="1"/>
-    <w:lsdException w:name="Table List 7" w:semiHidden="1" w:unhideWhenUsed="1"/>
-    <w:lsdException w:name="Table List 8" w:semiHidden="1" w:unhideWhenUsed="1"/>
-    <w:lsdException w:name="Table 3D effects 1" w:semiHidden="1" w:unhideWhenUsed="1"/>
-    <w:lsdException w:name="Table 3D effects 2" w:semiHidden="1" w:unhideWhenUsed="1"/>
-    <w:lsdException w:name="Table 3D effects 3" w:semiHidden="1" w:unhideWhenUsed="1"/>
-    <w:lsdException w:name="Table Contemporary" w:semiHidden="1" w:unhideWhenUsed="1"/>
-    <w:lsdException w:name="Table Elegant" w:semiHidden="1" w:unhideWhenUsed="1"/>
-    <w:lsdException w:name="Table Professional" w:semiHidden="1" w:unhideWhenUsed="1"/>
-    <w:lsdException w:name="Table Subtle 1" w:semiHidden="1" w:unhideWhenUsed="1"/>
-    <w:lsdException w:name="Table Subtle 2" w:semiHidden="1" w:unhideWhenUsed="1"/>
-    <w:lsdException w:name="Table Web 1" w:semiHidden="1" w:unhideWhenUsed="1"/>
-    <w:lsdException w:name="Table Web 2" w:semiHidden="1" w:unhideWhenUsed="1"/>
-    <w:lsdException w:name="Table Web 3" w:semiHidden="1" w:unhideWhenUsed="1"/>
-    <w:lsdException w:name="Table Theme" w:semiHidden="1" w:unhideWhenUsed="1"/>
-    <w:lsdException w:name="Light Shading"/>
-    <w:lsdException w:name="Light List"/>
-    <w:lsdException w:name="Light Grid"/>
-    <w:lsdException w:name="Medium Shading 1"/>
-    <w:lsdException w:name="Medium Shading 2"/>
-    <w:lsdException w:name="Medium List 1"/>
-    <w:lsdException w:name="Medium List 2"/>
-    <w:lsdException w:name="Medium Grid 1"/>
-    <w:lsdException w:name="Medium Grid 2"/>
-    <w:lsdException w:name="Medium Grid 3"/>
-    <w:lsdException w:name="Dark List"/>
-    <w:lsdException w:name="Colorful Shading"/>
-    <w:lsdException w:name="Colorful List"/>
-    <w:lsdException w:name="Colorful Grid"/>
-    <w:lsdException w:name="Light Shading Accent 1"/>
-    <w:lsdException w:name="Light List Accent 1"/>
-    <w:lsdException w:name="Light Grid Accent 1"/>
-    <w:lsdException w:name="Medium Shading 1 Accent 1"/>
-    <w:lsdException w:name="Medium Shading 2 Accent 1"/>
-    <w:lsdException w:name="Medium List 1 Accent 1"/>
-    <w:lsdException w:name="Medium List 2 Accent 1"/>
-    <w:lsdException w:name="Medium Grid 1 Accent 1"/>
-    <w:lsdException w:name="Medium Grid 2 Accent 1"/>
-    <w:lsdException w:name="Medium Grid 3 Accent 1"/>
-    <w:lsdException w:name="Dark List Accent 1"/>
-    <w:lsdException w:name="Colorful Shading Accent 1"/>
-    <w:lsdException w:name="Colorful List Accent 1"/>
-    <w:lsdException w:name="Colorful Grid Accent 1"/>
-    <w:lsdException w:name="Light Shading Accent 2"/>
-    <w:lsdException w:name="Light List Accent 2"/>
-    <w:lsdException w:name="Light Grid Accent 2"/>
-    <w:lsdException w:name="Medium Shading 1 Accent 2"/>
-    <w:lsdException w:name="Medium Shading 2 Accent 2"/>
-    <w:lsdException w:name="Medium List 1 Accent 2"/>
-    <w:lsdException w:name="Medium List 2 Accent 2"/>
-    <w:lsdException w:name="Medium Grid 1 Accent 2"/>
-    <w:lsdException w:name="Medium Grid 2 Accent 2"/>
-    <w:lsdException w:name="Medium Grid 3 Accent 2"/>
-    <w:lsdException w:name="Dark List Accent 2"/>
-    <w:lsdException w:name="Colorful Shading Accent 2"/>
-    <w:lsdException w:name="Colorful List Accent 2"/>
-    <w:lsdException w:name="Colorful Grid Accent 2"/>
-    <w:lsdException w:name="Light Shading Accent 3"/>
-    <w:lsdException w:name="Light List Accent 3"/>
-    <w:lsdException w:name="Light Grid Accent 3"/>
-    <w:lsdException w:name="Medium Shading 1 Accent 3"/>
-    <w:lsdException w:name="Medium Shading 2 Accent 3"/>
-    <w:lsdException w:name="Medium List 1 Accent 3"/>
-    <w:lsdException w:name="Medium List 2 Accent 3"/>
-    <w:lsdException w:name="Medium Grid 1 Accent 3"/>
-    <w:lsdException w:name="Medium Grid 2 Accent 3"/>
-    <w:lsdException w:name="Medium Grid 3 Accent 3"/>
-    <w:lsdException w:name="Dark List Accent 3"/>
-    <w:lsdException w:name="Colorful Shading Accent 3"/>
-    <w:lsdException w:name="Colorful List Accent 3"/>
-    <w:lsdException w:name="Colorful Grid Accent 3"/>
-    <w:lsdException w:name="Light Shading Accent 4"/>
-    <w:lsdException w:name="Light List Accent 4"/>
-    <w:lsdException w:name="Light Grid Accent 4"/>
-    <w:lsdException w:name="Medium Shading 1 Accent 4"/>
-    <w:lsdException w:name="Medium Shading 2 Accent 4"/>
-    <w:lsdException w:name="Medium List 1 Accent 4"/>
-    <w:lsdException w:name="Medium List 2 Accent 4"/>
-    <w:lsdException w:name="Medium Grid 1 Accent 4"/>
-    <w:lsdException w:name="Medium Grid 2 Accent 4"/>
-    <w:lsdException w:name="Medium Grid 3 Accent 4"/>
-    <w:lsdException w:name="Dark List Accent 4"/>
-    <w:lsdException w:name="Colorful Shading Accent 4"/>
-    <w:lsdException w:name="Colorful List Accent 4"/>
-    <w:lsdException w:name="Colorful Grid Accent 4"/>
-    <w:lsdException w:name="Light Shading Accent 5"/>
-    <w:lsdException w:name="Light List Accent 5"/>
-    <w:lsdException w:name="Light Grid Accent 5"/>
-    <w:lsdException w:name="Medium Shading 1 Accent 5"/>
-    <w:lsdException w:name="Medium Shading 2 Accent 5"/>
-    <w:lsdException w:name="Medium List 1 Accent 5"/>
-    <w:lsdException w:name="Medium List 2 Accent 5"/>
-    <w:lsdException w:name="Medium Grid 1 Accent 5"/>
-    <w:lsdException w:name="Medium Grid 2 Accent 5"/>
-    <w:lsdException w:name="Medium Grid 3 Accent 5"/>
-    <w:lsdException w:name="Dark List Accent 5"/>
-    <w:lsdException w:name="Colorful Shading Accent 5"/>
-    <w:lsdException w:name="Colorful List Accent 5"/>
-    <w:lsdException w:name="Colorful Grid Accent 5"/>
-    <w:lsdException w:name="Light Shading Accent 6"/>
-    <w:lsdException w:name="Light List Accent 6"/>
-    <w:lsdException w:name="Light Grid Accent 6"/>
-    <w:lsdException w:name="Medium Shading 1 Accent 6"/>
-    <w:lsdException w:name="Medium Shading 2 Accent 6"/>
-    <w:lsdException w:name="Medium List 1 Accent 6"/>
-    <w:lsdException w:name="Medium List 2 Accent 6"/>
-    <w:lsdException w:name="Medium Grid 1 Accent 6"/>
-    <w:lsdException w:name="Medium Grid 2 Accent 6"/>
-    <w:lsdException w:name="Medium Grid 3 Accent 6"/>
-    <w:lsdException w:name="Dark List Accent 6"/>
-    <w:lsdException w:name="Colorful Shading Accent 6"/>
-    <w:lsdException w:name="Colorful List Accent 6"/>
-    <w:lsdException w:name="Colorful Grid Accent 6"/>
-    <w:lsdException w:name="Grid Table 4" w:uiPriority="49"/>
-    <w:lsdException w:name="Grid Table 5 Dark" w:uiPriority="50"/>
-    <w:lsdException w:name="Grid Table 6 Colorful" w:uiPriority="51"/>
-    <w:lsdException w:name="Grid Table 7 Colorful" w:uiPriority="52"/>
-    <w:lsdException w:name="Grid Table 1 Light Accent 1" w:uiPriority="46"/>
-    <w:lsdException w:name="Grid Table 2 Accent 1" w:uiPriority="47"/>
-    <w:lsdException w:name="Grid Table 3 Accent 1" w:uiPriority="48"/>
-    <w:lsdException w:name="Grid Table 4 Accent 1" w:uiPriority="49"/>
-    <w:lsdException w:name="Grid Table 5 Dark Accent 1" w:uiPriority="50"/>
-    <w:lsdException w:name="Grid Table 6 Colorful Accent 1" w:uiPriority="51"/>
-    <w:lsdException w:name="Grid Table 7 Colorful Accent 1" w:uiPriority="52"/>
-    <w:lsdException w:name="Grid Table 1 Light Accent 2" w:uiPriority="46"/>
-    <w:lsdException w:name="Grid Table 2 Accent 2" w:uiPriority="47"/>
-    <w:lsdException w:name="Grid Table 3 Accent 2" w:uiPriority="48"/>
-    <w:lsdException w:name="Grid Table 4 Accent 2" w:uiPriority="49"/>
-    <w:lsdException w:name="Grid Table 5 Dark Accent 2" w:uiPriority="50"/>
-    <w:lsdException w:name="Grid Table 6 Colorful Accent 2" w:uiPriority="51"/>
-    <w:lsdException w:name="Grid Table 7 Colorful Accent 2" w:uiPriority="52"/>
-    <w:lsdException w:name="Grid Table 1 Light Accent 3" w:uiPriority="46"/>
-    <w:lsdException w:name="Grid Table 2 Accent 3" w:uiPriority="47"/>
-    <w:lsdException w:name="Grid Table 3 Accent 3" w:uiPriority="48"/>
-    <w:lsdException w:name="Grid Table 4 Accent 3" w:uiPriority="49"/>
-    <w:lsdException w:name="Grid Table 5 Dark Accent 3" w:uiPriority="50"/>
-    <w:lsdException w:name="Grid Table 6 Colorful Accent 3" w:uiPriority="51"/>
-    <w:lsdException w:name="Grid Table 7 Colorful Accent 3" w:uiPriority="52"/>
-    <w:lsdException w:name="Grid Table 1 Light Accent 4" w:uiPriority="46"/>
-    <w:lsdException w:name="Grid Table 2 Accent 4" w:uiPriority="47"/>
-    <w:lsdException w:name="Grid Table 3 Accent 4" w:uiPriority="48"/>
-    <w:lsdException w:name="Grid Table 4 Accent 4" w:uiPriority="49"/>
-    <w:lsdException w:name="Grid Table 5 Dark Accent 4" w:uiPriority="50"/>
-    <w:lsdException w:name="Grid Table 6 Colorful Accent 4" w:uiPriority="51"/>
-    <w:lsdException w:name="Grid Table 7 Colorful Accent 4" w:uiPriority="52"/>
-    <w:lsdException w:name="Grid Table 1 Light Accent 5" w:uiPriority="46"/>
-    <w:lsdException w:name="Grid Table 2 Accent 5" w:uiPriority="47"/>
-    <w:lsdException w:name="Grid Table 3 Accent 5" w:uiPriority="48"/>
-    <w:lsdException w:name="Grid Table 4 Accent 5" w:uiPriority="49"/>
-    <w:lsdException w:name="Grid Table 5 Dark Accent 5" w:uiPriority="50"/>
-    <w:lsdException w:name="Grid Table 6 Colorful Accent 5" w:uiPriority="51"/>
-    <w:lsdException w:name="Grid Table 7 Colorful Accent 5" w:uiPriority="52"/>
-    <w:lsdException w:name="Grid Table 1 Light Accent 6" w:uiPriority="46"/>
-    <w:lsdException w:name="Grid Table 2 Accent 6" w:uiPriority="47"/>
-    <w:lsdException w:name="Grid Table 3 Accent 6" w:uiPriority="48"/>
-    <w:lsdException w:name="Grid Table 4 Accent 6" w:uiPriority="49"/>
-    <w:lsdException w:name="Grid Table 5 Dark Accent 6" w:uiPriority="50"/>
-    <w:lsdException w:name="Grid Table 6 Colorful Accent 6" w:uiPriority="51"/>
-    <w:lsdException w:name="Grid Table 7 Colorful Accent 6" w:uiPriority="52"/>
-    <w:lsdException w:name="List Table 1 Light" w:uiPriority="46"/>
-    <w:lsdException w:name="List Table 2" w:uiPriority="47"/>
-    <w:lsdException w:name="List Table 3" w:uiPriority="48"/>
-    <w:lsdException w:name="List Table 4" w:uiPriority="49"/>
-    <w:lsdException w:name="List Table 5 Dark" w:uiPriority="50"/>
-    <w:lsdException w:name="List Table 6 Colorful" w:uiPriority="51"/>
-    <w:lsdException w:name="List Table 7 Colorful" w:uiPriority="52"/>
-    <w:lsdException w:name="List Table 1 Light Accent 1" w:uiPriority="46"/>
-    <w:lsdException w:name="List Table 2 Accent 1" w:uiPriority="47"/>
-    <w:lsdException w:name="List Table 3 Accent 1" w:uiPriority="48"/>
-    <w:lsdException w:name="List Table 4 Accent 1" w:uiPriority="49"/>
-    <w:lsdException w:name="List Table 5 Dark Accent 1" w:uiPriority="50"/>
-    <w:lsdException w:name="List Table 6 Colorful Accent 1" w:uiPriority="51"/>
-    <w:lsdException w:name="List Table 7 Colorful Accent 1" w:uiPriority="52"/>
-    <w:lsdException w:name="List Table 1 Light Accent 2" w:uiPriority="46"/>
-    <w:lsdException w:name="List Table 2 Accent 2" w:uiPriority="47"/>
-    <w:lsdException w:name="List Table 3 Accent 2" w:uiPriority="48"/>
-    <w:lsdException w:name="List Table 4 Accent 2" w:uiPriority="49"/>
-    <w:lsdException w:name="List Table 5 Dark Accent 2" w:uiPriority="50"/>
-    <w:lsdException w:name="List Table 6 Colorful Accent 2" w:uiPriority="51"/>
-    <w:lsdException w:name="List Table 7 Colorful Accent 2" w:uiPriority="52"/>
-    <w:lsdException w:name="List Table 1 Light Accent 3" w:uiPriority="46"/>
-    <w:lsdException w:name="List Table 2 Accent 3" w:uiPriority="47"/>
-    <w:lsdException w:name="List Table 3 Accent 3" w:uiPriority="48"/>
-    <w:lsdException w:name="List Table 4 Accent 3" w:uiPriority="49"/>
-    <w:lsdException w:name="List Table 5 Dark Accent 3" w:uiPriority="50"/>
-    <w:lsdException w:name="List Table 6 Colorful Accent 3" w:uiPriority="51"/>
-    <w:lsdException w:name="List Table 7 Colorful Accent 3" w:uiPriority="52"/>
-    <w:lsdException w:name="List Table 1 Light Accent 4" w:uiPriority="46"/>
-    <w:lsdException w:name="List Table 2 Accent 4" w:uiPriority="47"/>
-    <w:lsdException w:name="List Table 3 Accent 4" w:uiPriority="48"/>
-    <w:lsdException w:name="List Table 4 Accent 4" w:uiPriority="49"/>
-    <w:lsdException w:name="List Table 5 Dark Accent 4" w:uiPriority="50"/>
-    <w:lsdException w:name="List Table 6 Colorful Accent 4" w:uiPriority="51"/>
-    <w:lsdException w:name="List Table 7 Colorful Accent 4" w:uiPriority="52"/>
-    <w:lsdException w:name="List Table 1 Light Accent 5" w:uiPriority="46"/>
-    <w:lsdException w:name="List Table 2 Accent 5" w:uiPriority="47"/>
-    <w:lsdException w:name="List Table 3 Accent 5" w:uiPriority="48"/>
-    <w:lsdException w:name="List Table 4 Accent 5" w:uiPriority="49"/>
-    <w:lsdException w:name="List Table 5 Dark Accent 5" w:uiPriority="50"/>
-    <w:lsdException w:name="List Table 6 Colorful Accent 5" w:uiPriority="51"/>
-    <w:lsdException w:name="List Table 7 Colorful Accent 5" w:uiPriority="52"/>
-    <w:lsdException w:name="List Table 1 Light Accent 6" w:uiPriority="46"/>
-    <w:lsdException w:name="List Table 2 Accent 6" w:uiPriority="47"/>
-    <w:lsdException w:name="List Table 3 Accent 6" w:uiPriority="48"/>
-    <w:lsdException w:name="List Table 4 Accent 6" w:uiPriority="49"/>
-    <w:lsdException w:name="List Table 5 Dark Accent 6" w:uiPriority="50"/>
-    <w:lsdException w:name="List Table 6 Colorful Accent 6" w:uiPriority="51"/>
-    <w:lsdException w:name="List Table 7 Colorful Accent 6" w:uiPriority="52"/>
-    <w:lsdException w:name="Mention" w:semiHidden="1" w:uiPriority="99" w:unhideWhenUsed="1"/>
-    <w:lsdException w:name="Smart Hyperlink" w:semiHidden="1" w:uiPriority="99" w:unhideWhenUsed="1"/>
-    <w:lsdException w:name="Hashtag" w:semiHidden="1" w:uiPriority="99" w:unhideWhenUsed="1"/>
-    <w:lsdException w:name="Unresolved Mention" w:semiHidden="1" w:uiPriority="99" w:unhideWhenUsed="1"/>
-    <w:lsdException w:name="Smart Link" w:semiHidden="1" w:uiPriority="99" w:unhideWhenUsed="1"/>
-  </w:latentStyles>
-  <w:style w:type="paragraph" w:default="1" w:styleId="Normal">
+  <w:latentStyles w:count="276" w:defLockedState="0" w:defQFormat="0" w:defSemiHidden="0" w:defUIPriority="0" w:defUnhideWhenUsed="0"/>
+  <w:style w:default="1" w:styleId="Normal" w:type="paragraph">
     <w:name w:val="Normal"/>
     <w:qFormat/>
   </w:style>
-  <w:style w:type="paragraph" w:styleId="Heading1">
-    <w:name w:val="heading 1"/>
-    <w:basedOn w:val="Normal"/>
-    <w:next w:val="BodyText"/>
-    <w:link w:val="Heading1Char"/>
-    <w:uiPriority w:val="9"/>
-    <w:qFormat/>
-    <w:rsid w:val="00A10FD9"/>
-    <w:pPr>
-      <w:keepNext/>
-      <w:keepLines/>
-      <w:spacing w:before="360" w:after="80"/>
-      <w:outlineLvl w:val="0"/>
-    </w:pPr>
-    <w:rPr>
-      <w:rFonts w:asciiTheme="majorHAnsi" w:eastAsiaTheme="majorEastAsia" w:hAnsiTheme="majorHAnsi" w:cstheme="majorBidi"/>
-      <w:color w:val="0F4761" w:themeColor="accent1" w:themeShade="BF"/>
-      <w:sz w:val="40"/>
-      <w:szCs w:val="40"/>
-    </w:rPr>
-  </w:style>
-  <w:style w:type="paragraph" w:styleId="Heading2">
-    <w:name w:val="heading 2"/>
-    <w:basedOn w:val="Normal"/>
-    <w:next w:val="BodyText"/>
-    <w:link w:val="Heading2Char"/>
-    <w:uiPriority w:val="9"/>
-    <w:semiHidden/>
-    <w:unhideWhenUsed/>
-    <w:qFormat/>
-    <w:rsid w:val="00A10FD9"/>
-    <w:pPr>
-      <w:keepNext/>
-      <w:keepLines/>
-      <w:spacing w:before="160" w:after="80"/>
-      <w:outlineLvl w:val="1"/>
-    </w:pPr>
-    <w:rPr>
-      <w:rFonts w:asciiTheme="majorHAnsi" w:eastAsiaTheme="majorEastAsia" w:hAnsiTheme="majorHAnsi" w:cstheme="majorBidi"/>
-      <w:color w:val="0F4761" w:themeColor="accent1" w:themeShade="BF"/>
-      <w:sz w:val="32"/>
-      <w:szCs w:val="32"/>
-    </w:rPr>
-  </w:style>
-  <w:style w:type="paragraph" w:styleId="Heading3">
-    <w:name w:val="heading 3"/>
-    <w:basedOn w:val="Normal"/>
-    <w:next w:val="BodyText"/>
-    <w:link w:val="Heading3Char"/>
-    <w:uiPriority w:val="9"/>
-    <w:semiHidden/>
-    <w:unhideWhenUsed/>
-    <w:qFormat/>
-    <w:rsid w:val="00A10FD9"/>
-    <w:pPr>
-      <w:keepNext/>
-      <w:keepLines/>
-      <w:spacing w:before="160" w:after="80"/>
-      <w:outlineLvl w:val="2"/>
-    </w:pPr>
-    <w:rPr>
-      <w:rFonts w:eastAsiaTheme="majorEastAsia" w:cstheme="majorBidi"/>
-      <w:color w:val="0F4761" w:themeColor="accent1" w:themeShade="BF"/>
-      <w:sz w:val="28"/>
-      <w:szCs w:val="28"/>
-    </w:rPr>
-  </w:style>
-  <w:style w:type="paragraph" w:styleId="Heading4">
-    <w:name w:val="heading 4"/>
-    <w:basedOn w:val="Normal"/>
-    <w:next w:val="BodyText"/>
-    <w:link w:val="Heading4Char"/>
-    <w:uiPriority w:val="9"/>
-    <w:semiHidden/>
-    <w:unhideWhenUsed/>
-    <w:qFormat/>
-    <w:rsid w:val="00A10FD9"/>
-    <w:pPr>
-      <w:keepNext/>
-      <w:keepLines/>
-      <w:spacing w:before="80" w:after="40"/>
-      <w:outlineLvl w:val="3"/>
-    </w:pPr>
-    <w:rPr>
-      <w:rFonts w:eastAsiaTheme="majorEastAsia" w:cstheme="majorBidi"/>
-      <w:i/>
-      <w:iCs/>
-      <w:color w:val="0F4761" w:themeColor="accent1" w:themeShade="BF"/>
-    </w:rPr>
-  </w:style>
-  <w:style w:type="paragraph" w:styleId="Heading5">
-    <w:name w:val="heading 5"/>
-    <w:basedOn w:val="Normal"/>
-    <w:next w:val="BodyText"/>
-    <w:link w:val="Heading5Char"/>
-    <w:uiPriority w:val="9"/>
-    <w:semiHidden/>
-    <w:unhideWhenUsed/>
-    <w:qFormat/>
-    <w:rsid w:val="00A10FD9"/>
-    <w:pPr>
-      <w:keepNext/>
-      <w:keepLines/>
-      <w:spacing w:before="80" w:after="40"/>
-      <w:outlineLvl w:val="4"/>
-    </w:pPr>
-    <w:rPr>
-      <w:rFonts w:eastAsiaTheme="majorEastAsia" w:cstheme="majorBidi"/>
-      <w:color w:val="0F4761" w:themeColor="accent1" w:themeShade="BF"/>
-    </w:rPr>
-  </w:style>
-  <w:style w:type="paragraph" w:styleId="Heading6">
-    <w:name w:val="heading 6"/>
-    <w:basedOn w:val="Normal"/>
-    <w:next w:val="BodyText"/>
-    <w:link w:val="Heading6Char"/>
-    <w:uiPriority w:val="9"/>
-    <w:semiHidden/>
-    <w:unhideWhenUsed/>
-    <w:qFormat/>
-    <w:rsid w:val="00A10FD9"/>
-    <w:pPr>
-      <w:keepNext/>
-      <w:keepLines/>
-      <w:spacing w:before="40" w:after="0"/>
-      <w:outlineLvl w:val="5"/>
-    </w:pPr>
-    <w:rPr>
-      <w:rFonts w:eastAsiaTheme="majorEastAsia" w:cstheme="majorBidi"/>
-      <w:i/>
-      <w:iCs/>
-      <w:color w:val="595959" w:themeColor="text1" w:themeTint="A6"/>
-    </w:rPr>
-  </w:style>
-  <w:style w:type="paragraph" w:styleId="Heading7">
-    <w:name w:val="heading 7"/>
-    <w:basedOn w:val="Normal"/>
-    <w:next w:val="BodyText"/>
-    <w:link w:val="Heading7Char"/>
-    <w:uiPriority w:val="9"/>
-    <w:semiHidden/>
-    <w:unhideWhenUsed/>
-    <w:qFormat/>
-    <w:rsid w:val="00A10FD9"/>
-    <w:pPr>
-      <w:keepNext/>
-      <w:keepLines/>
-      <w:spacing w:before="40" w:after="0"/>
-      <w:outlineLvl w:val="6"/>
-    </w:pPr>
-    <w:rPr>
-      <w:rFonts w:eastAsiaTheme="majorEastAsia" w:cstheme="majorBidi"/>
-      <w:color w:val="595959" w:themeColor="text1" w:themeTint="A6"/>
-    </w:rPr>
-  </w:style>
-  <w:style w:type="paragraph" w:styleId="Heading8">
-    <w:name w:val="heading 8"/>
-    <w:basedOn w:val="Normal"/>
-    <w:next w:val="BodyText"/>
-    <w:link w:val="Heading8Char"/>
-    <w:uiPriority w:val="9"/>
-    <w:semiHidden/>
-    <w:unhideWhenUsed/>
-    <w:qFormat/>
-    <w:rsid w:val="00A10FD9"/>
-    <w:pPr>
-      <w:keepNext/>
-      <w:keepLines/>
-      <w:spacing w:after="0"/>
-      <w:outlineLvl w:val="7"/>
-    </w:pPr>
-    <w:rPr>
-      <w:rFonts w:eastAsiaTheme="majorEastAsia" w:cstheme="majorBidi"/>
-      <w:i/>
-      <w:iCs/>
-      <w:color w:val="272727" w:themeColor="text1" w:themeTint="D8"/>
-    </w:rPr>
-  </w:style>
-  <w:style w:type="paragraph" w:styleId="Heading9">
-    <w:name w:val="heading 9"/>
-    <w:basedOn w:val="Normal"/>
-    <w:next w:val="BodyText"/>
-    <w:link w:val="Heading9Char"/>
-    <w:uiPriority w:val="9"/>
-    <w:semiHidden/>
-    <w:unhideWhenUsed/>
-    <w:qFormat/>
-    <w:rsid w:val="00A10FD9"/>
-    <w:pPr>
-      <w:keepNext/>
-      <w:keepLines/>
-      <w:spacing w:after="0"/>
-      <w:outlineLvl w:val="8"/>
-    </w:pPr>
-    <w:rPr>
-      <w:rFonts w:eastAsiaTheme="majorEastAsia" w:cstheme="majorBidi"/>
-      <w:color w:val="272727" w:themeColor="text1" w:themeTint="D8"/>
-    </w:rPr>
-  </w:style>
-  <w:style w:type="character" w:default="1" w:styleId="DefaultParagraphFont">
-    <w:name w:val="Default Paragraph Font"/>
-    <w:uiPriority w:val="1"/>
-    <w:semiHidden/>
-    <w:unhideWhenUsed/>
-  </w:style>
-  <w:style w:type="table" w:default="1" w:styleId="TableNormal">
-    <w:name w:val="Normal Table"/>
-    <w:uiPriority w:val="99"/>
-    <w:semiHidden/>
-    <w:unhideWhenUsed/>
-    <w:tblPr>
-      <w:tblInd w:w="0" w:type="dxa"/>
-      <w:tblCellMar>
-        <w:top w:w="0" w:type="dxa"/>
-        <w:left w:w="108" w:type="dxa"/>
-        <w:bottom w:w="0" w:type="dxa"/>
-        <w:right w:w="108" w:type="dxa"/>
-      </w:tblCellMar>
-    </w:tblPr>
-  </w:style>
-  <w:style w:type="numbering" w:default="1" w:styleId="NoList">
-    <w:name w:val="No List"/>
-    <w:uiPriority w:val="99"/>
-    <w:semiHidden/>
-    <w:unhideWhenUsed/>
-  </w:style>
-  <w:style w:type="paragraph" w:styleId="BodyText">
+  <w:style w:styleId="BodyText" w:type="paragraph">
     <w:name w:val="Body Text"/>
     <w:basedOn w:val="Normal"/>
-    <w:qFormat/>
-    <w:pPr>
-      <w:spacing w:before="180" w:after="180"/>
-    </w:pPr>
-  </w:style>
-  <w:style w:type="paragraph" w:customStyle="1" w:styleId="FirstParagraph">
+    <w:link w:val="BodyTextChar"/>
+    <w:qFormat/>
+    <w:pPr>
+      <w:spacing w:after="180" w:before="180"/>
+    </w:pPr>
+  </w:style>
+  <w:style w:customStyle="1" w:styleId="FirstParagraph" w:type="paragraph">
     <w:name w:val="First Paragraph"/>
     <w:basedOn w:val="BodyText"/>
     <w:next w:val="BodyText"/>
     <w:qFormat/>
   </w:style>
-  <w:style w:type="paragraph" w:customStyle="1" w:styleId="Compact">
+  <w:style w:customStyle="1" w:styleId="Compact" w:type="paragraph">
     <w:name w:val="Compact"/>
     <w:basedOn w:val="BodyText"/>
     <w:qFormat/>
     <w:pPr>
-      <w:spacing w:before="36" w:after="36"/>
-    </w:pPr>
-  </w:style>
-  <w:style w:type="paragraph" w:styleId="Title">
+      <w:spacing w:after="36" w:before="36"/>
+    </w:pPr>
+  </w:style>
+  <w:style w:styleId="Title" w:type="paragraph">
     <w:name w:val="Title"/>
     <w:basedOn w:val="Normal"/>
     <w:next w:val="BodyText"/>
@@ -1213,29 +732,29 @@
     <w:qFormat/>
     <w:rsid w:val="00A10FD9"/>
     <w:pPr>
-      <w:spacing w:after="80"/>
+      <w:spacing w:after="80" w:line="240" w:lineRule="auto"/>
       <w:contextualSpacing/>
       <w:jc w:val="center"/>
     </w:pPr>
     <w:rPr>
-      <w:rFonts w:asciiTheme="majorHAnsi" w:eastAsiaTheme="majorEastAsia" w:hAnsiTheme="majorHAnsi" w:cstheme="majorBidi"/>
+      <w:rFonts w:asciiTheme="majorHAnsi" w:cstheme="majorBidi" w:eastAsiaTheme="majorEastAsia" w:hAnsiTheme="majorHAnsi"/>
       <w:sz w:val="56"/>
       <w:szCs w:val="56"/>
     </w:rPr>
   </w:style>
-  <w:style w:type="character" w:customStyle="1" w:styleId="TitleChar">
+  <w:style w:customStyle="1" w:styleId="TitleChar" w:type="character">
     <w:name w:val="Title Char"/>
     <w:basedOn w:val="DefaultParagraphFont"/>
     <w:link w:val="Title"/>
     <w:uiPriority w:val="10"/>
     <w:rsid w:val="00A10FD9"/>
     <w:rPr>
-      <w:rFonts w:asciiTheme="majorHAnsi" w:eastAsiaTheme="majorEastAsia" w:hAnsiTheme="majorHAnsi" w:cstheme="majorBidi"/>
+      <w:rFonts w:asciiTheme="majorHAnsi" w:cstheme="majorBidi" w:eastAsiaTheme="majorEastAsia" w:hAnsiTheme="majorHAnsi"/>
       <w:sz w:val="56"/>
       <w:szCs w:val="56"/>
     </w:rPr>
   </w:style>
-  <w:style w:type="paragraph" w:styleId="Subtitle">
+  <w:style w:styleId="Subtitle" w:type="paragraph">
     <w:name w:val="Subtitle"/>
     <w:basedOn w:val="Title"/>
     <w:next w:val="BodyText"/>
@@ -1249,26 +768,27 @@
       </w:numPr>
     </w:pPr>
     <w:rPr>
+      <w:rFonts w:cstheme="majorBidi" w:eastAsiaTheme="majorEastAsia"/>
       <w:spacing w:val="15"/>
       <w:sz w:val="28"/>
       <w:szCs w:val="28"/>
     </w:rPr>
   </w:style>
-  <w:style w:type="character" w:customStyle="1" w:styleId="SubtitleChar">
+  <w:style w:customStyle="1" w:styleId="SubtitleChar" w:type="character">
     <w:name w:val="Subtitle Char"/>
     <w:basedOn w:val="DefaultParagraphFont"/>
     <w:link w:val="Subtitle"/>
     <w:uiPriority w:val="11"/>
     <w:rsid w:val="00A10FD9"/>
     <w:rPr>
-      <w:rFonts w:eastAsiaTheme="majorEastAsia" w:cstheme="majorBidi"/>
-      <w:color w:val="595959" w:themeColor="text1" w:themeTint="A6"/>
+      <w:rFonts w:cstheme="majorBidi" w:eastAsiaTheme="majorEastAsia"/>
+      <w:color w:themeColor="text1" w:themeTint="A6" w:val="595959"/>
       <w:spacing w:val="15"/>
       <w:sz w:val="28"/>
       <w:szCs w:val="28"/>
     </w:rPr>
   </w:style>
-  <w:style w:type="paragraph" w:customStyle="1" w:styleId="Author">
+  <w:style w:customStyle="1" w:styleId="Author" w:type="paragraph">
     <w:name w:val="Author"/>
     <w:basedOn w:val="Title"/>
     <w:next w:val="BodyText"/>
@@ -1282,7 +802,7 @@
       <w:szCs w:val="24"/>
     </w:rPr>
   </w:style>
-  <w:style w:type="paragraph" w:styleId="Date">
+  <w:style w:styleId="Date" w:type="paragraph">
     <w:name w:val="Date"/>
     <w:basedOn w:val="Title"/>
     <w:next w:val="BodyText"/>
@@ -1296,7 +816,7 @@
       <w:szCs w:val="24"/>
     </w:rPr>
   </w:style>
-  <w:style w:type="paragraph" w:customStyle="1" w:styleId="AbstractTitle">
+  <w:style w:customStyle="1" w:styleId="AbstractTitle" w:type="paragraph">
     <w:name w:val="Abstract Title"/>
     <w:basedOn w:val="Normal"/>
     <w:next w:val="Abstract"/>
@@ -1304,7 +824,7 @@
     <w:pPr>
       <w:keepNext/>
       <w:keepLines/>
-      <w:spacing w:before="300" w:after="0"/>
+      <w:spacing w:after="0" w:before="300"/>
       <w:jc w:val="center"/>
     </w:pPr>
     <w:rPr>
@@ -1313,7 +833,7 @@
       <w:szCs w:val="20"/>
     </w:rPr>
   </w:style>
-  <w:style w:type="paragraph" w:customStyle="1" w:styleId="Abstract">
+  <w:style w:customStyle="1" w:styleId="Abstract" w:type="paragraph">
     <w:name w:val="Abstract"/>
     <w:basedOn w:val="Normal"/>
     <w:next w:val="BodyText"/>
@@ -1321,32 +841,234 @@
     <w:pPr>
       <w:keepNext/>
       <w:keepLines/>
-      <w:spacing w:before="100" w:after="300"/>
+      <w:spacing w:after="300" w:before="100"/>
     </w:pPr>
     <w:rPr>
       <w:sz w:val="20"/>
       <w:szCs w:val="20"/>
     </w:rPr>
   </w:style>
-  <w:style w:type="paragraph" w:styleId="Bibliography">
+  <w:style w:styleId="Bibliography" w:type="paragraph">
     <w:name w:val="Bibliography"/>
     <w:basedOn w:val="Normal"/>
-    <w:qFormat/>
-  </w:style>
-  <w:style w:type="character" w:customStyle="1" w:styleId="Heading1Char">
+    <w:next w:val="Bibliography"/>
+    <w:qFormat/>
+    <w:pPr/>
+    <w:rPr/>
+  </w:style>
+  <w:style w:styleId="Heading1" w:type="paragraph">
+    <w:name w:val="heading 1"/>
+    <w:basedOn w:val="Normal"/>
+    <w:next w:val="BodyText"/>
+    <w:link w:val="Heading1Char"/>
+    <w:uiPriority w:val="9"/>
+    <w:qFormat/>
+    <w:rsid w:val="00A10FD9"/>
+    <w:pPr>
+      <w:keepNext/>
+      <w:keepLines/>
+      <w:spacing w:after="80" w:before="360"/>
+      <w:outlineLvl w:val="0"/>
+    </w:pPr>
+    <w:rPr>
+      <w:rFonts w:asciiTheme="majorHAnsi" w:cstheme="majorBidi" w:eastAsiaTheme="majorEastAsia" w:hAnsiTheme="majorHAnsi"/>
+      <w:color w:themeColor="accent1" w:themeShade="BF" w:val="0F4761"/>
+      <w:sz w:val="40"/>
+      <w:szCs w:val="40"/>
+    </w:rPr>
+  </w:style>
+  <w:style w:styleId="Heading2" w:type="paragraph">
+    <w:name w:val="heading 2"/>
+    <w:basedOn w:val="Normal"/>
+    <w:next w:val="BodyText"/>
+    <w:link w:val="Heading2Char"/>
+    <w:uiPriority w:val="9"/>
+    <w:semiHidden/>
+    <w:unhideWhenUsed/>
+    <w:qFormat/>
+    <w:rsid w:val="00A10FD9"/>
+    <w:pPr>
+      <w:keepNext/>
+      <w:keepLines/>
+      <w:spacing w:after="80" w:before="160"/>
+      <w:outlineLvl w:val="1"/>
+    </w:pPr>
+    <w:rPr>
+      <w:rFonts w:asciiTheme="majorHAnsi" w:cstheme="majorBidi" w:eastAsiaTheme="majorEastAsia" w:hAnsiTheme="majorHAnsi"/>
+      <w:color w:themeColor="accent1" w:themeShade="BF" w:val="0F4761"/>
+      <w:sz w:val="32"/>
+      <w:szCs w:val="32"/>
+    </w:rPr>
+  </w:style>
+  <w:style w:styleId="Heading3" w:type="paragraph">
+    <w:name w:val="heading 3"/>
+    <w:basedOn w:val="Normal"/>
+    <w:next w:val="BodyText"/>
+    <w:link w:val="Heading3Char"/>
+    <w:uiPriority w:val="9"/>
+    <w:semiHidden/>
+    <w:unhideWhenUsed/>
+    <w:qFormat/>
+    <w:rsid w:val="00A10FD9"/>
+    <w:pPr>
+      <w:keepNext/>
+      <w:keepLines/>
+      <w:spacing w:after="80" w:before="160"/>
+      <w:outlineLvl w:val="2"/>
+    </w:pPr>
+    <w:rPr>
+      <w:rFonts w:cstheme="majorBidi" w:eastAsiaTheme="majorEastAsia"/>
+      <w:color w:themeColor="accent1" w:themeShade="BF" w:val="0F4761"/>
+      <w:sz w:val="28"/>
+      <w:szCs w:val="28"/>
+    </w:rPr>
+  </w:style>
+  <w:style w:styleId="Heading4" w:type="paragraph">
+    <w:name w:val="heading 4"/>
+    <w:basedOn w:val="Normal"/>
+    <w:next w:val="BodyText"/>
+    <w:link w:val="Heading4Char"/>
+    <w:uiPriority w:val="9"/>
+    <w:semiHidden/>
+    <w:unhideWhenUsed/>
+    <w:qFormat/>
+    <w:rsid w:val="00A10FD9"/>
+    <w:pPr>
+      <w:keepNext/>
+      <w:keepLines/>
+      <w:spacing w:after="40" w:before="80"/>
+      <w:outlineLvl w:val="3"/>
+    </w:pPr>
+    <w:rPr>
+      <w:rFonts w:cstheme="majorBidi" w:eastAsiaTheme="majorEastAsia"/>
+      <w:i/>
+      <w:iCs/>
+      <w:color w:themeColor="accent1" w:themeShade="BF" w:val="0F4761"/>
+    </w:rPr>
+  </w:style>
+  <w:style w:styleId="Heading5" w:type="paragraph">
+    <w:name w:val="heading 5"/>
+    <w:basedOn w:val="Normal"/>
+    <w:next w:val="BodyText"/>
+    <w:link w:val="Heading5Char"/>
+    <w:uiPriority w:val="9"/>
+    <w:semiHidden/>
+    <w:unhideWhenUsed/>
+    <w:qFormat/>
+    <w:rsid w:val="00A10FD9"/>
+    <w:pPr>
+      <w:keepNext/>
+      <w:keepLines/>
+      <w:spacing w:after="40" w:before="80"/>
+      <w:outlineLvl w:val="4"/>
+    </w:pPr>
+    <w:rPr>
+      <w:rFonts w:cstheme="majorBidi" w:eastAsiaTheme="majorEastAsia"/>
+      <w:color w:themeColor="accent1" w:themeShade="BF" w:val="0F4761"/>
+    </w:rPr>
+  </w:style>
+  <w:style w:styleId="Heading6" w:type="paragraph">
+    <w:name w:val="heading 6"/>
+    <w:basedOn w:val="Normal"/>
+    <w:next w:val="BodyText"/>
+    <w:link w:val="Heading6Char"/>
+    <w:uiPriority w:val="9"/>
+    <w:semiHidden/>
+    <w:unhideWhenUsed/>
+    <w:qFormat/>
+    <w:rsid w:val="00A10FD9"/>
+    <w:pPr>
+      <w:keepNext/>
+      <w:keepLines/>
+      <w:spacing w:after="0" w:before="40"/>
+      <w:outlineLvl w:val="5"/>
+    </w:pPr>
+    <w:rPr>
+      <w:rFonts w:cstheme="majorBidi" w:eastAsiaTheme="majorEastAsia"/>
+      <w:i/>
+      <w:iCs/>
+      <w:color w:themeColor="text1" w:themeTint="A6" w:val="595959"/>
+    </w:rPr>
+  </w:style>
+  <w:style w:styleId="Heading7" w:type="paragraph">
+    <w:name w:val="heading 7"/>
+    <w:basedOn w:val="Normal"/>
+    <w:next w:val="BodyText"/>
+    <w:link w:val="Heading7Char"/>
+    <w:uiPriority w:val="9"/>
+    <w:semiHidden/>
+    <w:unhideWhenUsed/>
+    <w:qFormat/>
+    <w:rsid w:val="00A10FD9"/>
+    <w:pPr>
+      <w:keepNext/>
+      <w:keepLines/>
+      <w:spacing w:after="0" w:before="40"/>
+      <w:outlineLvl w:val="6"/>
+    </w:pPr>
+    <w:rPr>
+      <w:rFonts w:cstheme="majorBidi" w:eastAsiaTheme="majorEastAsia"/>
+      <w:color w:themeColor="text1" w:themeTint="A6" w:val="595959"/>
+    </w:rPr>
+  </w:style>
+  <w:style w:styleId="Heading8" w:type="paragraph">
+    <w:name w:val="heading 8"/>
+    <w:basedOn w:val="Normal"/>
+    <w:next w:val="BodyText"/>
+    <w:link w:val="Heading8Char"/>
+    <w:uiPriority w:val="9"/>
+    <w:semiHidden/>
+    <w:unhideWhenUsed/>
+    <w:qFormat/>
+    <w:rsid w:val="00A10FD9"/>
+    <w:pPr>
+      <w:keepNext/>
+      <w:keepLines/>
+      <w:spacing w:after="0"/>
+      <w:outlineLvl w:val="7"/>
+    </w:pPr>
+    <w:rPr>
+      <w:rFonts w:cstheme="majorBidi" w:eastAsiaTheme="majorEastAsia"/>
+      <w:i/>
+      <w:iCs/>
+      <w:color w:themeColor="text1" w:themeTint="D8" w:val="272727"/>
+    </w:rPr>
+  </w:style>
+  <w:style w:styleId="Heading9" w:type="paragraph">
+    <w:name w:val="heading 9"/>
+    <w:basedOn w:val="Normal"/>
+    <w:next w:val="BodyText"/>
+    <w:link w:val="Heading9Char"/>
+    <w:uiPriority w:val="9"/>
+    <w:semiHidden/>
+    <w:unhideWhenUsed/>
+    <w:qFormat/>
+    <w:rsid w:val="00A10FD9"/>
+    <w:pPr>
+      <w:keepNext/>
+      <w:keepLines/>
+      <w:spacing w:after="0"/>
+      <w:outlineLvl w:val="8"/>
+    </w:pPr>
+    <w:rPr>
+      <w:rFonts w:cstheme="majorBidi" w:eastAsiaTheme="majorEastAsia"/>
+      <w:color w:themeColor="text1" w:themeTint="D8" w:val="272727"/>
+    </w:rPr>
+  </w:style>
+  <w:style w:customStyle="1" w:styleId="Heading1Char" w:type="character">
     <w:name w:val="Heading 1 Char"/>
     <w:basedOn w:val="DefaultParagraphFont"/>
     <w:link w:val="Heading1"/>
     <w:uiPriority w:val="9"/>
     <w:rsid w:val="00A10FD9"/>
     <w:rPr>
-      <w:rFonts w:asciiTheme="majorHAnsi" w:eastAsiaTheme="majorEastAsia" w:hAnsiTheme="majorHAnsi" w:cstheme="majorBidi"/>
-      <w:color w:val="0F4761" w:themeColor="accent1" w:themeShade="BF"/>
+      <w:rFonts w:asciiTheme="majorHAnsi" w:cstheme="majorBidi" w:eastAsiaTheme="majorEastAsia" w:hAnsiTheme="majorHAnsi"/>
+      <w:color w:themeColor="accent1" w:themeShade="BF" w:val="0F4761"/>
       <w:sz w:val="40"/>
       <w:szCs w:val="40"/>
     </w:rPr>
   </w:style>
-  <w:style w:type="character" w:customStyle="1" w:styleId="Heading2Char">
+  <w:style w:customStyle="1" w:styleId="Heading2Char" w:type="character">
     <w:name w:val="Heading 2 Char"/>
     <w:basedOn w:val="DefaultParagraphFont"/>
     <w:link w:val="Heading2"/>
@@ -1354,13 +1076,13 @@
     <w:semiHidden/>
     <w:rsid w:val="00A10FD9"/>
     <w:rPr>
-      <w:rFonts w:asciiTheme="majorHAnsi" w:eastAsiaTheme="majorEastAsia" w:hAnsiTheme="majorHAnsi" w:cstheme="majorBidi"/>
-      <w:color w:val="0F4761" w:themeColor="accent1" w:themeShade="BF"/>
+      <w:rFonts w:asciiTheme="majorHAnsi" w:cstheme="majorBidi" w:eastAsiaTheme="majorEastAsia" w:hAnsiTheme="majorHAnsi"/>
+      <w:color w:themeColor="accent1" w:themeShade="BF" w:val="0F4761"/>
       <w:sz w:val="32"/>
       <w:szCs w:val="32"/>
     </w:rPr>
   </w:style>
-  <w:style w:type="character" w:customStyle="1" w:styleId="Heading3Char">
+  <w:style w:customStyle="1" w:styleId="Heading3Char" w:type="character">
     <w:name w:val="Heading 3 Char"/>
     <w:basedOn w:val="DefaultParagraphFont"/>
     <w:link w:val="Heading3"/>
@@ -1368,13 +1090,13 @@
     <w:semiHidden/>
     <w:rsid w:val="00A10FD9"/>
     <w:rPr>
-      <w:rFonts w:eastAsiaTheme="majorEastAsia" w:cstheme="majorBidi"/>
-      <w:color w:val="0F4761" w:themeColor="accent1" w:themeShade="BF"/>
+      <w:rFonts w:cstheme="majorBidi" w:eastAsiaTheme="majorEastAsia"/>
+      <w:color w:themeColor="accent1" w:themeShade="BF" w:val="0F4761"/>
       <w:sz w:val="28"/>
       <w:szCs w:val="28"/>
     </w:rPr>
   </w:style>
-  <w:style w:type="character" w:customStyle="1" w:styleId="Heading4Char">
+  <w:style w:customStyle="1" w:styleId="Heading4Char" w:type="character">
     <w:name w:val="Heading 4 Char"/>
     <w:basedOn w:val="DefaultParagraphFont"/>
     <w:link w:val="Heading4"/>
@@ -1382,13 +1104,13 @@
     <w:semiHidden/>
     <w:rsid w:val="00A10FD9"/>
     <w:rPr>
-      <w:rFonts w:eastAsiaTheme="majorEastAsia" w:cstheme="majorBidi"/>
+      <w:rFonts w:cstheme="majorBidi" w:eastAsiaTheme="majorEastAsia"/>
       <w:i/>
       <w:iCs/>
-      <w:color w:val="0F4761" w:themeColor="accent1" w:themeShade="BF"/>
-    </w:rPr>
-  </w:style>
-  <w:style w:type="character" w:customStyle="1" w:styleId="Heading5Char">
+      <w:color w:themeColor="accent1" w:themeShade="BF" w:val="0F4761"/>
+    </w:rPr>
+  </w:style>
+  <w:style w:customStyle="1" w:styleId="Heading5Char" w:type="character">
     <w:name w:val="Heading 5 Char"/>
     <w:basedOn w:val="DefaultParagraphFont"/>
     <w:link w:val="Heading5"/>
@@ -1396,11 +1118,11 @@
     <w:semiHidden/>
     <w:rsid w:val="00A10FD9"/>
     <w:rPr>
-      <w:rFonts w:eastAsiaTheme="majorEastAsia" w:cstheme="majorBidi"/>
-      <w:color w:val="0F4761" w:themeColor="accent1" w:themeShade="BF"/>
-    </w:rPr>
-  </w:style>
-  <w:style w:type="character" w:customStyle="1" w:styleId="Heading6Char">
+      <w:rFonts w:cstheme="majorBidi" w:eastAsiaTheme="majorEastAsia"/>
+      <w:color w:themeColor="accent1" w:themeShade="BF" w:val="0F4761"/>
+    </w:rPr>
+  </w:style>
+  <w:style w:customStyle="1" w:styleId="Heading6Char" w:type="character">
     <w:name w:val="Heading 6 Char"/>
     <w:basedOn w:val="DefaultParagraphFont"/>
     <w:link w:val="Heading6"/>
@@ -1408,13 +1130,13 @@
     <w:semiHidden/>
     <w:rsid w:val="00A10FD9"/>
     <w:rPr>
-      <w:rFonts w:eastAsiaTheme="majorEastAsia" w:cstheme="majorBidi"/>
+      <w:rFonts w:cstheme="majorBidi" w:eastAsiaTheme="majorEastAsia"/>
       <w:i/>
       <w:iCs/>
-      <w:color w:val="595959" w:themeColor="text1" w:themeTint="A6"/>
-    </w:rPr>
-  </w:style>
-  <w:style w:type="character" w:customStyle="1" w:styleId="Heading7Char">
+      <w:color w:themeColor="text1" w:themeTint="A6" w:val="595959"/>
+    </w:rPr>
+  </w:style>
+  <w:style w:customStyle="1" w:styleId="Heading7Char" w:type="character">
     <w:name w:val="Heading 7 Char"/>
     <w:basedOn w:val="DefaultParagraphFont"/>
     <w:link w:val="Heading7"/>
@@ -1422,11 +1144,11 @@
     <w:semiHidden/>
     <w:rsid w:val="00A10FD9"/>
     <w:rPr>
-      <w:rFonts w:eastAsiaTheme="majorEastAsia" w:cstheme="majorBidi"/>
-      <w:color w:val="595959" w:themeColor="text1" w:themeTint="A6"/>
-    </w:rPr>
-  </w:style>
-  <w:style w:type="character" w:customStyle="1" w:styleId="Heading8Char">
+      <w:rFonts w:cstheme="majorBidi" w:eastAsiaTheme="majorEastAsia"/>
+      <w:color w:themeColor="text1" w:themeTint="A6" w:val="595959"/>
+    </w:rPr>
+  </w:style>
+  <w:style w:customStyle="1" w:styleId="Heading8Char" w:type="character">
     <w:name w:val="Heading 8 Char"/>
     <w:basedOn w:val="DefaultParagraphFont"/>
     <w:link w:val="Heading8"/>
@@ -1434,13 +1156,13 @@
     <w:semiHidden/>
     <w:rsid w:val="00A10FD9"/>
     <w:rPr>
-      <w:rFonts w:eastAsiaTheme="majorEastAsia" w:cstheme="majorBidi"/>
+      <w:rFonts w:cstheme="majorBidi" w:eastAsiaTheme="majorEastAsia"/>
       <w:i/>
       <w:iCs/>
-      <w:color w:val="272727" w:themeColor="text1" w:themeTint="D8"/>
-    </w:rPr>
-  </w:style>
-  <w:style w:type="character" w:customStyle="1" w:styleId="Heading9Char">
+      <w:color w:themeColor="text1" w:themeTint="D8" w:val="272727"/>
+    </w:rPr>
+  </w:style>
+  <w:style w:customStyle="1" w:styleId="Heading9Char" w:type="character">
     <w:name w:val="Heading 9 Char"/>
     <w:basedOn w:val="DefaultParagraphFont"/>
     <w:link w:val="Heading9"/>
@@ -1448,11 +1170,11 @@
     <w:semiHidden/>
     <w:rsid w:val="00A10FD9"/>
     <w:rPr>
-      <w:rFonts w:eastAsiaTheme="majorEastAsia" w:cstheme="majorBidi"/>
-      <w:color w:val="272727" w:themeColor="text1" w:themeTint="D8"/>
-    </w:rPr>
-  </w:style>
-  <w:style w:type="paragraph" w:styleId="BlockText">
+      <w:rFonts w:cstheme="majorBidi" w:eastAsiaTheme="majorEastAsia"/>
+      <w:color w:themeColor="text1" w:themeTint="D8" w:val="272727"/>
+    </w:rPr>
+  </w:style>
+  <w:style w:styleId="BlockText" w:type="paragraph">
     <w:name w:val="Block Text"/>
     <w:basedOn w:val="BodyText"/>
     <w:next w:val="BodyText"/>
@@ -1460,18 +1182,19 @@
     <w:unhideWhenUsed/>
     <w:qFormat/>
     <w:pPr>
-      <w:spacing w:before="100" w:after="100"/>
-      <w:ind w:left="480" w:right="480"/>
-    </w:pPr>
-  </w:style>
-  <w:style w:type="paragraph" w:styleId="FootnoteText">
-    <w:name w:val="footnote text"/>
+      <w:spacing w:after="100" w:before="100"/>
+      <w:ind w:firstLine="0" w:left="480" w:right="480"/>
+    </w:pPr>
+  </w:style>
+  <w:style w:styleId="FootnoteText" w:type="paragraph">
+    <w:name w:val="Footnote Text"/>
     <w:basedOn w:val="Normal"/>
+    <w:next w:val="FootnoteText"/>
     <w:uiPriority w:val="9"/>
     <w:unhideWhenUsed/>
     <w:qFormat/>
   </w:style>
-  <w:style w:type="paragraph" w:customStyle="1" w:styleId="FootnoteBlockText">
+  <w:style w:styleId="FootnoteBlockText" w:type="paragraph">
     <w:name w:val="Footnote Block Text"/>
     <w:basedOn w:val="FootnoteText"/>
     <w:next w:val="FootnoteText"/>
@@ -1479,40 +1202,47 @@
     <w:unhideWhenUsed/>
     <w:qFormat/>
     <w:pPr>
-      <w:spacing w:before="100" w:after="100"/>
-      <w:ind w:left="480" w:right="480"/>
-    </w:pPr>
-  </w:style>
-  <w:style w:type="table" w:customStyle="1" w:styleId="Table">
-    <w:name w:val="Table"/>
+      <w:spacing w:after="100" w:before="100"/>
+      <w:ind w:firstLine="0" w:left="480" w:right="480"/>
+    </w:pPr>
+  </w:style>
+  <w:style w:default="1" w:styleId="DefaultParagraphFont" w:type="character">
+    <w:name w:val="Default Paragraph Font"/>
     <w:semiHidden/>
     <w:unhideWhenUsed/>
+  </w:style>
+  <w:style w:default="1" w:styleId="Table" w:type="table">
+    <w:name w:val="Table"/>
+    <w:basedOn w:val="TableNormal"/>
+    <w:semiHidden/>
+    <w:unhideWhenUsed/>
     <w:qFormat/>
     <w:tblPr>
-      <w:tblInd w:w="0" w:type="dxa"/>
+      <w:tblInd w:type="dxa" w:w="0"/>
       <w:tblCellMar>
-        <w:top w:w="0" w:type="dxa"/>
-        <w:left w:w="108" w:type="dxa"/>
-        <w:bottom w:w="0" w:type="dxa"/>
-        <w:right w:w="108" w:type="dxa"/>
+        <w:top w:type="dxa" w:w="0"/>
+        <w:left w:type="dxa" w:w="108"/>
+        <w:bottom w:type="dxa" w:w="0"/>
+        <w:right w:type="dxa" w:w="108"/>
       </w:tblCellMar>
     </w:tblPr>
     <w:tblStylePr w:type="firstRow">
       <w:tblPr>
         <w:jc w:val="left"/>
+        <w:tblInd w:type="dxa" w:w="0"/>
       </w:tblPr>
       <w:trPr>
         <w:jc w:val="left"/>
       </w:trPr>
       <w:tcPr>
         <w:tcBorders>
-          <w:bottom w:val="single" w:sz="0" w:space="0" w:color="auto"/>
+          <w:bottom w:val="single"/>
         </w:tcBorders>
         <w:vAlign w:val="bottom"/>
       </w:tcPr>
     </w:tblStylePr>
   </w:style>
-  <w:style w:type="paragraph" w:customStyle="1" w:styleId="DefinitionTerm">
+  <w:style w:customStyle="1" w:styleId="DefinitionTerm" w:type="paragraph">
     <w:name w:val="Definition Term"/>
     <w:basedOn w:val="Normal"/>
     <w:next w:val="Definition"/>
@@ -1525,76 +1255,75 @@
       <w:b/>
     </w:rPr>
   </w:style>
-  <w:style w:type="paragraph" w:customStyle="1" w:styleId="Definition">
+  <w:style w:customStyle="1" w:styleId="Definition" w:type="paragraph">
     <w:name w:val="Definition"/>
     <w:basedOn w:val="Normal"/>
   </w:style>
-  <w:style w:type="paragraph" w:styleId="Caption">
-    <w:name w:val="caption"/>
+  <w:style w:styleId="Caption" w:type="paragraph">
+    <w:name w:val="Caption"/>
     <w:basedOn w:val="Normal"/>
-    <w:link w:val="CaptionChar"/>
-    <w:pPr>
-      <w:spacing w:after="120"/>
+    <w:link w:val="BodyTextChar"/>
+    <w:pPr>
+      <w:spacing w:after="120" w:before="0"/>
     </w:pPr>
     <w:rPr>
       <w:i/>
     </w:rPr>
   </w:style>
-  <w:style w:type="paragraph" w:customStyle="1" w:styleId="TableCaption">
+  <w:style w:customStyle="1" w:styleId="TableCaption" w:type="paragraph">
     <w:name w:val="Table Caption"/>
     <w:basedOn w:val="Caption"/>
     <w:pPr>
       <w:keepNext/>
     </w:pPr>
   </w:style>
-  <w:style w:type="paragraph" w:customStyle="1" w:styleId="ImageCaption">
+  <w:style w:customStyle="1" w:styleId="ImageCaption" w:type="paragraph">
     <w:name w:val="Image Caption"/>
     <w:basedOn w:val="Caption"/>
   </w:style>
-  <w:style w:type="paragraph" w:customStyle="1" w:styleId="Figure">
+  <w:style w:customStyle="1" w:styleId="Figure" w:type="paragraph">
     <w:name w:val="Figure"/>
     <w:basedOn w:val="Normal"/>
   </w:style>
-  <w:style w:type="paragraph" w:customStyle="1" w:styleId="CaptionedFigure">
+  <w:style w:customStyle="1" w:styleId="CaptionedFigure" w:type="paragraph">
     <w:name w:val="Captioned Figure"/>
     <w:basedOn w:val="Figure"/>
     <w:pPr>
       <w:keepNext/>
     </w:pPr>
   </w:style>
-  <w:style w:type="character" w:customStyle="1" w:styleId="CaptionChar">
-    <w:name w:val="Caption Char"/>
+  <w:style w:customStyle="1" w:styleId="BodyTextChar" w:type="character">
+    <w:name w:val="Body Text Char"/>
     <w:basedOn w:val="DefaultParagraphFont"/>
-    <w:link w:val="Caption"/>
-  </w:style>
-  <w:style w:type="character" w:customStyle="1" w:styleId="VerbatimChar">
+    <w:link w:val="BodyText"/>
+  </w:style>
+  <w:style w:customStyle="1" w:styleId="VerbatimChar" w:type="character">
     <w:name w:val="Verbatim Char"/>
-    <w:basedOn w:val="CaptionChar"/>
-    <w:link w:val="SourceCode"/>
+    <w:basedOn w:val="BodyTextChar"/>
     <w:rPr>
       <w:rFonts w:ascii="Consolas" w:hAnsi="Consolas"/>
       <w:sz w:val="22"/>
     </w:rPr>
   </w:style>
-  <w:style w:type="character" w:customStyle="1" w:styleId="SectionNumber">
+  <w:style w:customStyle="1" w:styleId="SectionNumber" w:type="character">
     <w:name w:val="Section Number"/>
-    <w:basedOn w:val="CaptionChar"/>
-  </w:style>
-  <w:style w:type="character" w:styleId="FootnoteReference">
-    <w:name w:val="footnote reference"/>
-    <w:basedOn w:val="CaptionChar"/>
+    <w:basedOn w:val="BodyTextChar"/>
+  </w:style>
+  <w:style w:styleId="FootnoteReference" w:type="character">
+    <w:name w:val="Footnote Reference"/>
+    <w:basedOn w:val="BodyTextChar"/>
     <w:rPr>
       <w:vertAlign w:val="superscript"/>
     </w:rPr>
   </w:style>
-  <w:style w:type="character" w:styleId="Hyperlink">
+  <w:style w:styleId="Hyperlink" w:type="character">
     <w:name w:val="Hyperlink"/>
-    <w:basedOn w:val="CaptionChar"/>
-    <w:rPr>
-      <w:color w:val="156082" w:themeColor="accent1"/>
-    </w:rPr>
-  </w:style>
-  <w:style w:type="paragraph" w:styleId="TOCHeading">
+    <w:basedOn w:val="BodyTextChar"/>
+    <w:rPr>
+      <w:color w:themeColor="accent1" w:val="4F81BD"/>
+    </w:rPr>
+  </w:style>
+  <w:style w:styleId="TOCHeading" w:type="paragraph">
     <w:name w:val="TOC Heading"/>
     <w:basedOn w:val="Heading1"/>
     <w:next w:val="BodyText"/>
@@ -1605,337 +1334,281 @@
       <w:spacing w:before="240" w:line="259" w:lineRule="auto"/>
       <w:outlineLvl w:val="9"/>
     </w:pPr>
+    <w:rPr>
+      <w:rFonts w:asciiTheme="majorHAnsi" w:cstheme="majorBidi" w:eastAsiaTheme="majorEastAsia" w:hAnsiTheme="majorHAnsi"/>
+      <w:b w:val="0"/>
+      <w:bCs w:val="0"/>
+      <w:color w:themeColor="accent1" w:themeShade="BF" w:val="365F91"/>
+    </w:rPr>
   </w:style>
   <w:style w:type="paragraph" w:customStyle="1" w:styleId="SourceCode">
     <w:name w:val="Source Code"/>
     <w:basedOn w:val="Normal"/>
     <w:link w:val="VerbatimChar"/>
     <w:pPr>
-      <w:shd w:val="clear" w:color="auto" w:fill="F8F8F8"/>
-      <w:wordWrap w:val="0"/>
+      <w:wordWrap w:val="off"/>
+      <w:shd w:val="clear" w:fill="f8f8f8"/>
     </w:pPr>
   </w:style>
   <w:style w:type="character" w:customStyle="1" w:styleId="KeywordTok">
     <w:name w:val="KeywordTok"/>
     <w:basedOn w:val="VerbatimChar"/>
     <w:rPr>
-      <w:rFonts w:ascii="Consolas" w:hAnsi="Consolas"/>
       <w:b/>
-      <w:color w:val="204A87"/>
-      <w:sz w:val="22"/>
-      <w:shd w:val="clear" w:color="auto" w:fill="F8F8F8"/>
+      <w:color w:val="204a87"/>
+      <w:shd w:val="clear" w:fill="f8f8f8"/>
     </w:rPr>
   </w:style>
   <w:style w:type="character" w:customStyle="1" w:styleId="DataTypeTok">
     <w:name w:val="DataTypeTok"/>
     <w:basedOn w:val="VerbatimChar"/>
     <w:rPr>
-      <w:rFonts w:ascii="Consolas" w:hAnsi="Consolas"/>
-      <w:color w:val="204A87"/>
-      <w:sz w:val="22"/>
-      <w:shd w:val="clear" w:color="auto" w:fill="F8F8F8"/>
+      <w:color w:val="204a87"/>
+      <w:shd w:val="clear" w:fill="f8f8f8"/>
     </w:rPr>
   </w:style>
   <w:style w:type="character" w:customStyle="1" w:styleId="DecValTok">
     <w:name w:val="DecValTok"/>
     <w:basedOn w:val="VerbatimChar"/>
     <w:rPr>
-      <w:rFonts w:ascii="Consolas" w:hAnsi="Consolas"/>
-      <w:color w:val="0000CF"/>
-      <w:sz w:val="22"/>
-      <w:shd w:val="clear" w:color="auto" w:fill="F8F8F8"/>
+      <w:color w:val="0000cf"/>
+      <w:shd w:val="clear" w:fill="f8f8f8"/>
     </w:rPr>
   </w:style>
   <w:style w:type="character" w:customStyle="1" w:styleId="BaseNTok">
     <w:name w:val="BaseNTok"/>
     <w:basedOn w:val="VerbatimChar"/>
     <w:rPr>
-      <w:rFonts w:ascii="Consolas" w:hAnsi="Consolas"/>
-      <w:color w:val="0000CF"/>
-      <w:sz w:val="22"/>
-      <w:shd w:val="clear" w:color="auto" w:fill="F8F8F8"/>
+      <w:color w:val="0000cf"/>
+      <w:shd w:val="clear" w:fill="f8f8f8"/>
     </w:rPr>
   </w:style>
   <w:style w:type="character" w:customStyle="1" w:styleId="FloatTok">
     <w:name w:val="FloatTok"/>
     <w:basedOn w:val="VerbatimChar"/>
     <w:rPr>
-      <w:rFonts w:ascii="Consolas" w:hAnsi="Consolas"/>
-      <w:color w:val="0000CF"/>
-      <w:sz w:val="22"/>
-      <w:shd w:val="clear" w:color="auto" w:fill="F8F8F8"/>
+      <w:color w:val="0000cf"/>
+      <w:shd w:val="clear" w:fill="f8f8f8"/>
     </w:rPr>
   </w:style>
   <w:style w:type="character" w:customStyle="1" w:styleId="ConstantTok">
     <w:name w:val="ConstantTok"/>
     <w:basedOn w:val="VerbatimChar"/>
     <w:rPr>
-      <w:rFonts w:ascii="Consolas" w:hAnsi="Consolas"/>
-      <w:color w:val="8F5902"/>
-      <w:sz w:val="22"/>
-      <w:shd w:val="clear" w:color="auto" w:fill="F8F8F8"/>
+      <w:color w:val="8f5902"/>
+      <w:shd w:val="clear" w:fill="f8f8f8"/>
     </w:rPr>
   </w:style>
   <w:style w:type="character" w:customStyle="1" w:styleId="CharTok">
     <w:name w:val="CharTok"/>
     <w:basedOn w:val="VerbatimChar"/>
     <w:rPr>
-      <w:rFonts w:ascii="Consolas" w:hAnsi="Consolas"/>
-      <w:color w:val="4E9A06"/>
-      <w:sz w:val="22"/>
-      <w:shd w:val="clear" w:color="auto" w:fill="F8F8F8"/>
+      <w:color w:val="4e9a06"/>
+      <w:shd w:val="clear" w:fill="f8f8f8"/>
     </w:rPr>
   </w:style>
   <w:style w:type="character" w:customStyle="1" w:styleId="SpecialCharTok">
     <w:name w:val="SpecialCharTok"/>
     <w:basedOn w:val="VerbatimChar"/>
     <w:rPr>
-      <w:rFonts w:ascii="Consolas" w:hAnsi="Consolas"/>
       <w:b/>
-      <w:color w:val="CE5C00"/>
-      <w:sz w:val="22"/>
-      <w:shd w:val="clear" w:color="auto" w:fill="F8F8F8"/>
+      <w:color w:val="ce5c00"/>
+      <w:shd w:val="clear" w:fill="f8f8f8"/>
     </w:rPr>
   </w:style>
   <w:style w:type="character" w:customStyle="1" w:styleId="StringTok">
     <w:name w:val="StringTok"/>
     <w:basedOn w:val="VerbatimChar"/>
     <w:rPr>
-      <w:rFonts w:ascii="Consolas" w:hAnsi="Consolas"/>
-      <w:color w:val="4E9A06"/>
-      <w:sz w:val="22"/>
-      <w:shd w:val="clear" w:color="auto" w:fill="F8F8F8"/>
+      <w:color w:val="4e9a06"/>
+      <w:shd w:val="clear" w:fill="f8f8f8"/>
     </w:rPr>
   </w:style>
   <w:style w:type="character" w:customStyle="1" w:styleId="VerbatimStringTok">
     <w:name w:val="VerbatimStringTok"/>
     <w:basedOn w:val="VerbatimChar"/>
     <w:rPr>
-      <w:rFonts w:ascii="Consolas" w:hAnsi="Consolas"/>
-      <w:color w:val="4E9A06"/>
-      <w:sz w:val="22"/>
-      <w:shd w:val="clear" w:color="auto" w:fill="F8F8F8"/>
+      <w:color w:val="4e9a06"/>
+      <w:shd w:val="clear" w:fill="f8f8f8"/>
     </w:rPr>
   </w:style>
   <w:style w:type="character" w:customStyle="1" w:styleId="SpecialStringTok">
     <w:name w:val="SpecialStringTok"/>
     <w:basedOn w:val="VerbatimChar"/>
     <w:rPr>
-      <w:rFonts w:ascii="Consolas" w:hAnsi="Consolas"/>
-      <w:color w:val="4E9A06"/>
-      <w:sz w:val="22"/>
-      <w:shd w:val="clear" w:color="auto" w:fill="F8F8F8"/>
+      <w:color w:val="4e9a06"/>
+      <w:shd w:val="clear" w:fill="f8f8f8"/>
     </w:rPr>
   </w:style>
   <w:style w:type="character" w:customStyle="1" w:styleId="ImportTok">
     <w:name w:val="ImportTok"/>
     <w:basedOn w:val="VerbatimChar"/>
     <w:rPr>
-      <w:rFonts w:ascii="Consolas" w:hAnsi="Consolas"/>
-      <w:sz w:val="22"/>
-      <w:shd w:val="clear" w:color="auto" w:fill="F8F8F8"/>
+      <w:shd w:val="clear" w:fill="f8f8f8"/>
     </w:rPr>
   </w:style>
   <w:style w:type="character" w:customStyle="1" w:styleId="CommentTok">
     <w:name w:val="CommentTok"/>
     <w:basedOn w:val="VerbatimChar"/>
     <w:rPr>
-      <w:rFonts w:ascii="Consolas" w:hAnsi="Consolas"/>
       <w:i/>
-      <w:color w:val="8F5902"/>
-      <w:sz w:val="22"/>
-      <w:shd w:val="clear" w:color="auto" w:fill="F8F8F8"/>
+      <w:color w:val="8f5902"/>
+      <w:shd w:val="clear" w:fill="f8f8f8"/>
     </w:rPr>
   </w:style>
   <w:style w:type="character" w:customStyle="1" w:styleId="DocumentationTok">
     <w:name w:val="DocumentationTok"/>
     <w:basedOn w:val="VerbatimChar"/>
     <w:rPr>
-      <w:rFonts w:ascii="Consolas" w:hAnsi="Consolas"/>
       <w:b/>
       <w:i/>
-      <w:color w:val="8F5902"/>
-      <w:sz w:val="22"/>
-      <w:shd w:val="clear" w:color="auto" w:fill="F8F8F8"/>
+      <w:color w:val="8f5902"/>
+      <w:shd w:val="clear" w:fill="f8f8f8"/>
     </w:rPr>
   </w:style>
   <w:style w:type="character" w:customStyle="1" w:styleId="AnnotationTok">
     <w:name w:val="AnnotationTok"/>
     <w:basedOn w:val="VerbatimChar"/>
     <w:rPr>
-      <w:rFonts w:ascii="Consolas" w:hAnsi="Consolas"/>
       <w:b/>
       <w:i/>
-      <w:color w:val="8F5902"/>
-      <w:sz w:val="22"/>
-      <w:shd w:val="clear" w:color="auto" w:fill="F8F8F8"/>
+      <w:color w:val="8f5902"/>
+      <w:shd w:val="clear" w:fill="f8f8f8"/>
     </w:rPr>
   </w:style>
   <w:style w:type="character" w:customStyle="1" w:styleId="CommentVarTok">
     <w:name w:val="CommentVarTok"/>
     <w:basedOn w:val="VerbatimChar"/>
     <w:rPr>
-      <w:rFonts w:ascii="Consolas" w:hAnsi="Consolas"/>
       <w:b/>
       <w:i/>
-      <w:color w:val="8F5902"/>
-      <w:sz w:val="22"/>
-      <w:shd w:val="clear" w:color="auto" w:fill="F8F8F8"/>
+      <w:color w:val="8f5902"/>
+      <w:shd w:val="clear" w:fill="f8f8f8"/>
     </w:rPr>
   </w:style>
   <w:style w:type="character" w:customStyle="1" w:styleId="OtherTok">
     <w:name w:val="OtherTok"/>
     <w:basedOn w:val="VerbatimChar"/>
     <w:rPr>
-      <w:rFonts w:ascii="Consolas" w:hAnsi="Consolas"/>
-      <w:color w:val="8F5902"/>
-      <w:sz w:val="22"/>
-      <w:shd w:val="clear" w:color="auto" w:fill="F8F8F8"/>
+      <w:color w:val="8f5902"/>
+      <w:shd w:val="clear" w:fill="f8f8f8"/>
     </w:rPr>
   </w:style>
   <w:style w:type="character" w:customStyle="1" w:styleId="FunctionTok">
     <w:name w:val="FunctionTok"/>
     <w:basedOn w:val="VerbatimChar"/>
     <w:rPr>
-      <w:rFonts w:ascii="Consolas" w:hAnsi="Consolas"/>
       <w:b/>
-      <w:color w:val="204A87"/>
-      <w:sz w:val="22"/>
-      <w:shd w:val="clear" w:color="auto" w:fill="F8F8F8"/>
+      <w:color w:val="204a87"/>
+      <w:shd w:val="clear" w:fill="f8f8f8"/>
     </w:rPr>
   </w:style>
   <w:style w:type="character" w:customStyle="1" w:styleId="VariableTok">
     <w:name w:val="VariableTok"/>
     <w:basedOn w:val="VerbatimChar"/>
     <w:rPr>
-      <w:rFonts w:ascii="Consolas" w:hAnsi="Consolas"/>
       <w:color w:val="000000"/>
-      <w:sz w:val="22"/>
-      <w:shd w:val="clear" w:color="auto" w:fill="F8F8F8"/>
+      <w:shd w:val="clear" w:fill="f8f8f8"/>
     </w:rPr>
   </w:style>
   <w:style w:type="character" w:customStyle="1" w:styleId="ControlFlowTok">
     <w:name w:val="ControlFlowTok"/>
     <w:basedOn w:val="VerbatimChar"/>
     <w:rPr>
-      <w:rFonts w:ascii="Consolas" w:hAnsi="Consolas"/>
       <w:b/>
-      <w:color w:val="204A87"/>
-      <w:sz w:val="22"/>
-      <w:shd w:val="clear" w:color="auto" w:fill="F8F8F8"/>
+      <w:color w:val="204a87"/>
+      <w:shd w:val="clear" w:fill="f8f8f8"/>
     </w:rPr>
   </w:style>
   <w:style w:type="character" w:customStyle="1" w:styleId="OperatorTok">
     <w:name w:val="OperatorTok"/>
     <w:basedOn w:val="VerbatimChar"/>
     <w:rPr>
-      <w:rFonts w:ascii="Consolas" w:hAnsi="Consolas"/>
       <w:b/>
-      <w:color w:val="CE5C00"/>
-      <w:sz w:val="22"/>
-      <w:shd w:val="clear" w:color="auto" w:fill="F8F8F8"/>
+      <w:color w:val="ce5c00"/>
+      <w:shd w:val="clear" w:fill="f8f8f8"/>
     </w:rPr>
   </w:style>
   <w:style w:type="character" w:customStyle="1" w:styleId="BuiltInTok">
     <w:name w:val="BuiltInTok"/>
     <w:basedOn w:val="VerbatimChar"/>
     <w:rPr>
-      <w:rFonts w:ascii="Consolas" w:hAnsi="Consolas"/>
-      <w:sz w:val="22"/>
-      <w:shd w:val="clear" w:color="auto" w:fill="F8F8F8"/>
+      <w:shd w:val="clear" w:fill="f8f8f8"/>
     </w:rPr>
   </w:style>
   <w:style w:type="character" w:customStyle="1" w:styleId="ExtensionTok">
     <w:name w:val="ExtensionTok"/>
     <w:basedOn w:val="VerbatimChar"/>
     <w:rPr>
-      <w:rFonts w:ascii="Consolas" w:hAnsi="Consolas"/>
-      <w:sz w:val="22"/>
-      <w:shd w:val="clear" w:color="auto" w:fill="F8F8F8"/>
+      <w:shd w:val="clear" w:fill="f8f8f8"/>
     </w:rPr>
   </w:style>
   <w:style w:type="character" w:customStyle="1" w:styleId="PreprocessorTok">
     <w:name w:val="PreprocessorTok"/>
     <w:basedOn w:val="VerbatimChar"/>
     <w:rPr>
-      <w:rFonts w:ascii="Consolas" w:hAnsi="Consolas"/>
       <w:i/>
-      <w:color w:val="8F5902"/>
-      <w:sz w:val="22"/>
-      <w:shd w:val="clear" w:color="auto" w:fill="F8F8F8"/>
+      <w:color w:val="8f5902"/>
+      <w:shd w:val="clear" w:fill="f8f8f8"/>
     </w:rPr>
   </w:style>
   <w:style w:type="character" w:customStyle="1" w:styleId="AttributeTok">
     <w:name w:val="AttributeTok"/>
     <w:basedOn w:val="VerbatimChar"/>
     <w:rPr>
-      <w:rFonts w:ascii="Consolas" w:hAnsi="Consolas"/>
-      <w:color w:val="204A87"/>
-      <w:sz w:val="22"/>
-      <w:shd w:val="clear" w:color="auto" w:fill="F8F8F8"/>
+      <w:color w:val="204a87"/>
+      <w:shd w:val="clear" w:fill="f8f8f8"/>
     </w:rPr>
   </w:style>
   <w:style w:type="character" w:customStyle="1" w:styleId="RegionMarkerTok">
     <w:name w:val="RegionMarkerTok"/>
     <w:basedOn w:val="VerbatimChar"/>
     <w:rPr>
-      <w:rFonts w:ascii="Consolas" w:hAnsi="Consolas"/>
-      <w:sz w:val="22"/>
-      <w:shd w:val="clear" w:color="auto" w:fill="F8F8F8"/>
+      <w:shd w:val="clear" w:fill="f8f8f8"/>
     </w:rPr>
   </w:style>
   <w:style w:type="character" w:customStyle="1" w:styleId="InformationTok">
     <w:name w:val="InformationTok"/>
     <w:basedOn w:val="VerbatimChar"/>
     <w:rPr>
-      <w:rFonts w:ascii="Consolas" w:hAnsi="Consolas"/>
       <w:b/>
       <w:i/>
-      <w:color w:val="8F5902"/>
-      <w:sz w:val="22"/>
-      <w:shd w:val="clear" w:color="auto" w:fill="F8F8F8"/>
+      <w:color w:val="8f5902"/>
+      <w:shd w:val="clear" w:fill="f8f8f8"/>
     </w:rPr>
   </w:style>
   <w:style w:type="character" w:customStyle="1" w:styleId="WarningTok">
     <w:name w:val="WarningTok"/>
     <w:basedOn w:val="VerbatimChar"/>
     <w:rPr>
-      <w:rFonts w:ascii="Consolas" w:hAnsi="Consolas"/>
       <w:b/>
       <w:i/>
-      <w:color w:val="8F5902"/>
-      <w:sz w:val="22"/>
-      <w:shd w:val="clear" w:color="auto" w:fill="F8F8F8"/>
+      <w:color w:val="8f5902"/>
+      <w:shd w:val="clear" w:fill="f8f8f8"/>
     </w:rPr>
   </w:style>
   <w:style w:type="character" w:customStyle="1" w:styleId="AlertTok">
     <w:name w:val="AlertTok"/>
     <w:basedOn w:val="VerbatimChar"/>
     <w:rPr>
-      <w:rFonts w:ascii="Consolas" w:hAnsi="Consolas"/>
-      <w:color w:val="EF2929"/>
-      <w:sz w:val="22"/>
-      <w:shd w:val="clear" w:color="auto" w:fill="F8F8F8"/>
+      <w:color w:val="ef2929"/>
+      <w:shd w:val="clear" w:fill="f8f8f8"/>
     </w:rPr>
   </w:style>
   <w:style w:type="character" w:customStyle="1" w:styleId="ErrorTok">
     <w:name w:val="ErrorTok"/>
     <w:basedOn w:val="VerbatimChar"/>
     <w:rPr>
-      <w:rFonts w:ascii="Consolas" w:hAnsi="Consolas"/>
       <w:b/>
-      <w:color w:val="A40000"/>
-      <w:sz w:val="22"/>
-      <w:shd w:val="clear" w:color="auto" w:fill="F8F8F8"/>
+      <w:color w:val="a40000"/>
+      <w:shd w:val="clear" w:fill="f8f8f8"/>
     </w:rPr>
   </w:style>
   <w:style w:type="character" w:customStyle="1" w:styleId="NormalTok">
     <w:name w:val="NormalTok"/>
     <w:basedOn w:val="VerbatimChar"/>
     <w:rPr>
-      <w:rFonts w:ascii="Consolas" w:hAnsi="Consolas"/>
-      <w:sz w:val="22"/>
-      <w:shd w:val="clear" w:color="auto" w:fill="F8F8F8"/>
+      <w:shd w:val="clear" w:fill="f8f8f8"/>
     </w:rPr>
   </w:style>
 </w:styles>

</xml_diff>

<commit_message>
add CPUE output from OM_Final
</commit_message>
<xml_diff>
--- a/manual/MSE_analysis_HCR1_risk.docx
+++ b/manual/MSE_analysis_HCR1_risk.docx
@@ -23,7 +23,7 @@
         <w:pStyle w:val="Date"/>
       </w:pPr>
       <w:r>
-        <w:t xml:space="preserve">2025-10-01</w:t>
+        <w:t xml:space="preserve">2025-10-03</w:t>
       </w:r>
     </w:p>
     <w:p>
@@ -267,28 +267,112 @@
           </wp:inline>
         </w:drawing>
       </w:r>
-    </w:p>
-    <w:p>
-      <w:pPr>
-        <w:pStyle w:val="BodyText"/>
-      </w:pPr>
       <w:r>
         <w:drawing>
           <wp:inline>
-            <wp:extent cx="5334000" cy="2667000"/>
+            <wp:extent cx="4620126" cy="3696101"/>
             <wp:effectExtent b="0" l="0" r="0" t="0"/>
             <wp:docPr descr="" title="" id="30" name="Picture"/>
             <a:graphic>
               <a:graphicData uri="http://schemas.openxmlformats.org/drawingml/2006/picture">
                 <pic:pic>
                   <pic:nvPicPr>
-                    <pic:cNvPr descr="MSE_analysis_HCR1_risk_files/figure-docx/unnamed-chunk-1-1.png" id="31" name="Picture"/>
+                    <pic:cNvPr descr="MSE_analysis_HCR1_risk_files/figure-docx/management_output-4.png" id="31" name="Picture"/>
                     <pic:cNvPicPr>
                       <a:picLocks noChangeArrowheads="1" noChangeAspect="1"/>
                     </pic:cNvPicPr>
                   </pic:nvPicPr>
                   <pic:blipFill>
                     <a:blip r:embed="rId29"/>
+                    <a:stretch>
+                      <a:fillRect/>
+                    </a:stretch>
+                  </pic:blipFill>
+                  <pic:spPr bwMode="auto">
+                    <a:xfrm>
+                      <a:off x="0" y="0"/>
+                      <a:ext cx="4620126" cy="3696101"/>
+                    </a:xfrm>
+                    <a:prstGeom prst="rect">
+                      <a:avLst/>
+                    </a:prstGeom>
+                    <a:noFill/>
+                    <a:ln w="9525">
+                      <a:noFill/>
+                      <a:headEnd/>
+                      <a:tailEnd/>
+                    </a:ln>
+                  </pic:spPr>
+                </pic:pic>
+              </a:graphicData>
+            </a:graphic>
+          </wp:inline>
+        </w:drawing>
+      </w:r>
+      <w:r>
+        <w:drawing>
+          <wp:inline>
+            <wp:extent cx="4620126" cy="3696101"/>
+            <wp:effectExtent b="0" l="0" r="0" t="0"/>
+            <wp:docPr descr="" title="" id="33" name="Picture"/>
+            <a:graphic>
+              <a:graphicData uri="http://schemas.openxmlformats.org/drawingml/2006/picture">
+                <pic:pic>
+                  <pic:nvPicPr>
+                    <pic:cNvPr descr="MSE_analysis_HCR1_risk_files/figure-docx/management_output-5.png" id="34" name="Picture"/>
+                    <pic:cNvPicPr>
+                      <a:picLocks noChangeArrowheads="1" noChangeAspect="1"/>
+                    </pic:cNvPicPr>
+                  </pic:nvPicPr>
+                  <pic:blipFill>
+                    <a:blip r:embed="rId32"/>
+                    <a:stretch>
+                      <a:fillRect/>
+                    </a:stretch>
+                  </pic:blipFill>
+                  <pic:spPr bwMode="auto">
+                    <a:xfrm>
+                      <a:off x="0" y="0"/>
+                      <a:ext cx="4620126" cy="3696101"/>
+                    </a:xfrm>
+                    <a:prstGeom prst="rect">
+                      <a:avLst/>
+                    </a:prstGeom>
+                    <a:noFill/>
+                    <a:ln w="9525">
+                      <a:noFill/>
+                      <a:headEnd/>
+                      <a:tailEnd/>
+                    </a:ln>
+                  </pic:spPr>
+                </pic:pic>
+              </a:graphicData>
+            </a:graphic>
+          </wp:inline>
+        </w:drawing>
+      </w:r>
+    </w:p>
+    <w:p>
+      <w:pPr>
+        <w:pStyle w:val="BodyText"/>
+      </w:pPr>
+      <w:r>
+        <w:drawing>
+          <wp:inline>
+            <wp:extent cx="5334000" cy="2667000"/>
+            <wp:effectExtent b="0" l="0" r="0" t="0"/>
+            <wp:docPr descr="" title="" id="36" name="Picture"/>
+            <a:graphic>
+              <a:graphicData uri="http://schemas.openxmlformats.org/drawingml/2006/picture">
+                <pic:pic>
+                  <pic:nvPicPr>
+                    <pic:cNvPr descr="MSE_analysis_HCR1_risk_files/figure-docx/unnamed-chunk-1-1.png" id="37" name="Picture"/>
+                    <pic:cNvPicPr>
+                      <a:picLocks noChangeArrowheads="1" noChangeAspect="1"/>
+                    </pic:cNvPicPr>
+                  </pic:nvPicPr>
+                  <pic:blipFill>
+                    <a:blip r:embed="rId35"/>
                     <a:stretch>
                       <a:fillRect/>
                     </a:stretch>
@@ -319,18 +403,18 @@
           <wp:inline>
             <wp:extent cx="5334000" cy="2667000"/>
             <wp:effectExtent b="0" l="0" r="0" t="0"/>
-            <wp:docPr descr="" title="" id="33" name="Picture"/>
+            <wp:docPr descr="" title="" id="39" name="Picture"/>
             <a:graphic>
               <a:graphicData uri="http://schemas.openxmlformats.org/drawingml/2006/picture">
                 <pic:pic>
                   <pic:nvPicPr>
-                    <pic:cNvPr descr="MSE_analysis_HCR1_risk_files/figure-docx/unnamed-chunk-1-2.png" id="34" name="Picture"/>
+                    <pic:cNvPr descr="MSE_analysis_HCR1_risk_files/figure-docx/unnamed-chunk-1-2.png" id="40" name="Picture"/>
                     <pic:cNvPicPr>
                       <a:picLocks noChangeArrowheads="1" noChangeAspect="1"/>
                     </pic:cNvPicPr>
                   </pic:nvPicPr>
                   <pic:blipFill>
-                    <a:blip r:embed="rId32"/>
+                    <a:blip r:embed="rId38"/>
                     <a:stretch>
                       <a:fillRect/>
                     </a:stretch>
@@ -366,112 +450,12 @@
           <wp:inline>
             <wp:extent cx="5334000" cy="5334000"/>
             <wp:effectExtent b="0" l="0" r="0" t="0"/>
-            <wp:docPr descr="" title="" id="36" name="Picture"/>
-            <a:graphic>
-              <a:graphicData uri="http://schemas.openxmlformats.org/drawingml/2006/picture">
-                <pic:pic>
-                  <pic:nvPicPr>
-                    <pic:cNvPr descr="MSE_analysis_HCR1_risk_files/figure-docx/unnamed-chunk-2-1.png" id="37" name="Picture"/>
-                    <pic:cNvPicPr>
-                      <a:picLocks noChangeArrowheads="1" noChangeAspect="1"/>
-                    </pic:cNvPicPr>
-                  </pic:nvPicPr>
-                  <pic:blipFill>
-                    <a:blip r:embed="rId35"/>
-                    <a:stretch>
-                      <a:fillRect/>
-                    </a:stretch>
-                  </pic:blipFill>
-                  <pic:spPr bwMode="auto">
-                    <a:xfrm>
-                      <a:off x="0" y="0"/>
-                      <a:ext cx="5334000" cy="5334000"/>
-                    </a:xfrm>
-                    <a:prstGeom prst="rect">
-                      <a:avLst/>
-                    </a:prstGeom>
-                    <a:noFill/>
-                    <a:ln w="9525">
-                      <a:noFill/>
-                      <a:headEnd/>
-                      <a:tailEnd/>
-                    </a:ln>
-                  </pic:spPr>
-                </pic:pic>
-              </a:graphicData>
-            </a:graphic>
-          </wp:inline>
-        </w:drawing>
-      </w:r>
-      <w:r>
-        <w:drawing>
-          <wp:inline>
-            <wp:extent cx="5334000" cy="5334000"/>
-            <wp:effectExtent b="0" l="0" r="0" t="0"/>
-            <wp:docPr descr="" title="" id="39" name="Picture"/>
-            <a:graphic>
-              <a:graphicData uri="http://schemas.openxmlformats.org/drawingml/2006/picture">
-                <pic:pic>
-                  <pic:nvPicPr>
-                    <pic:cNvPr descr="MSE_analysis_HCR1_risk_files/figure-docx/unnamed-chunk-2-2.png" id="40" name="Picture"/>
-                    <pic:cNvPicPr>
-                      <a:picLocks noChangeArrowheads="1" noChangeAspect="1"/>
-                    </pic:cNvPicPr>
-                  </pic:nvPicPr>
-                  <pic:blipFill>
-                    <a:blip r:embed="rId38"/>
-                    <a:stretch>
-                      <a:fillRect/>
-                    </a:stretch>
-                  </pic:blipFill>
-                  <pic:spPr bwMode="auto">
-                    <a:xfrm>
-                      <a:off x="0" y="0"/>
-                      <a:ext cx="5334000" cy="5334000"/>
-                    </a:xfrm>
-                    <a:prstGeom prst="rect">
-                      <a:avLst/>
-                    </a:prstGeom>
-                    <a:noFill/>
-                    <a:ln w="9525">
-                      <a:noFill/>
-                      <a:headEnd/>
-                      <a:tailEnd/>
-                    </a:ln>
-                  </pic:spPr>
-                </pic:pic>
-              </a:graphicData>
-            </a:graphic>
-          </wp:inline>
-        </w:drawing>
-      </w:r>
-    </w:p>
-    <w:p>
-      <w:pPr>
-        <w:pStyle w:val="SourceCode"/>
-      </w:pPr>
-      <w:r>
-        <w:rPr>
-          <w:rStyle w:val="VerbatimChar"/>
-        </w:rPr>
-        <w:t xml:space="preserve">## Joining with `by = join_by(OM, itr, Year)`</w:t>
-      </w:r>
-    </w:p>
-    <w:p>
-      <w:pPr>
-        <w:pStyle w:val="FirstParagraph"/>
-      </w:pPr>
-      <w:r>
-        <w:drawing>
-          <wp:inline>
-            <wp:extent cx="5334000" cy="5334000"/>
-            <wp:effectExtent b="0" l="0" r="0" t="0"/>
             <wp:docPr descr="" title="" id="42" name="Picture"/>
             <a:graphic>
               <a:graphicData uri="http://schemas.openxmlformats.org/drawingml/2006/picture">
                 <pic:pic>
                   <pic:nvPicPr>
-                    <pic:cNvPr descr="MSE_analysis_HCR1_risk_files/figure-docx/unnamed-chunk-2-3.png" id="43" name="Picture"/>
+                    <pic:cNvPr descr="MSE_analysis_HCR1_risk_files/figure-docx/unnamed-chunk-2-1.png" id="43" name="Picture"/>
                     <pic:cNvPicPr>
                       <a:picLocks noChangeArrowheads="1" noChangeAspect="1"/>
                     </pic:cNvPicPr>
@@ -503,22 +487,6 @@
           </wp:inline>
         </w:drawing>
       </w:r>
-    </w:p>
-    <w:p>
-      <w:pPr>
-        <w:pStyle w:val="SourceCode"/>
-      </w:pPr>
-      <w:r>
-        <w:rPr>
-          <w:rStyle w:val="VerbatimChar"/>
-        </w:rPr>
-        <w:t xml:space="preserve">## Joining with `by = join_by(OM, itr, Year)`</w:t>
-      </w:r>
-    </w:p>
-    <w:p>
-      <w:pPr>
-        <w:pStyle w:val="FirstParagraph"/>
-      </w:pPr>
       <w:r>
         <w:drawing>
           <wp:inline>
@@ -529,13 +497,129 @@
               <a:graphicData uri="http://schemas.openxmlformats.org/drawingml/2006/picture">
                 <pic:pic>
                   <pic:nvPicPr>
-                    <pic:cNvPr descr="MSE_analysis_HCR1_risk_files/figure-docx/unnamed-chunk-2-4.png" id="46" name="Picture"/>
+                    <pic:cNvPr descr="MSE_analysis_HCR1_risk_files/figure-docx/unnamed-chunk-2-2.png" id="46" name="Picture"/>
                     <pic:cNvPicPr>
                       <a:picLocks noChangeArrowheads="1" noChangeAspect="1"/>
                     </pic:cNvPicPr>
                   </pic:nvPicPr>
                   <pic:blipFill>
                     <a:blip r:embed="rId44"/>
+                    <a:stretch>
+                      <a:fillRect/>
+                    </a:stretch>
+                  </pic:blipFill>
+                  <pic:spPr bwMode="auto">
+                    <a:xfrm>
+                      <a:off x="0" y="0"/>
+                      <a:ext cx="5334000" cy="5334000"/>
+                    </a:xfrm>
+                    <a:prstGeom prst="rect">
+                      <a:avLst/>
+                    </a:prstGeom>
+                    <a:noFill/>
+                    <a:ln w="9525">
+                      <a:noFill/>
+                      <a:headEnd/>
+                      <a:tailEnd/>
+                    </a:ln>
+                  </pic:spPr>
+                </pic:pic>
+              </a:graphicData>
+            </a:graphic>
+          </wp:inline>
+        </w:drawing>
+      </w:r>
+    </w:p>
+    <w:p>
+      <w:pPr>
+        <w:pStyle w:val="SourceCode"/>
+      </w:pPr>
+      <w:r>
+        <w:rPr>
+          <w:rStyle w:val="VerbatimChar"/>
+        </w:rPr>
+        <w:t xml:space="preserve">## Joining with `by = join_by(OM, itr, Year)`</w:t>
+      </w:r>
+    </w:p>
+    <w:p>
+      <w:pPr>
+        <w:pStyle w:val="FirstParagraph"/>
+      </w:pPr>
+      <w:r>
+        <w:drawing>
+          <wp:inline>
+            <wp:extent cx="5334000" cy="5334000"/>
+            <wp:effectExtent b="0" l="0" r="0" t="0"/>
+            <wp:docPr descr="" title="" id="48" name="Picture"/>
+            <a:graphic>
+              <a:graphicData uri="http://schemas.openxmlformats.org/drawingml/2006/picture">
+                <pic:pic>
+                  <pic:nvPicPr>
+                    <pic:cNvPr descr="MSE_analysis_HCR1_risk_files/figure-docx/unnamed-chunk-2-3.png" id="49" name="Picture"/>
+                    <pic:cNvPicPr>
+                      <a:picLocks noChangeArrowheads="1" noChangeAspect="1"/>
+                    </pic:cNvPicPr>
+                  </pic:nvPicPr>
+                  <pic:blipFill>
+                    <a:blip r:embed="rId47"/>
+                    <a:stretch>
+                      <a:fillRect/>
+                    </a:stretch>
+                  </pic:blipFill>
+                  <pic:spPr bwMode="auto">
+                    <a:xfrm>
+                      <a:off x="0" y="0"/>
+                      <a:ext cx="5334000" cy="5334000"/>
+                    </a:xfrm>
+                    <a:prstGeom prst="rect">
+                      <a:avLst/>
+                    </a:prstGeom>
+                    <a:noFill/>
+                    <a:ln w="9525">
+                      <a:noFill/>
+                      <a:headEnd/>
+                      <a:tailEnd/>
+                    </a:ln>
+                  </pic:spPr>
+                </pic:pic>
+              </a:graphicData>
+            </a:graphic>
+          </wp:inline>
+        </w:drawing>
+      </w:r>
+    </w:p>
+    <w:p>
+      <w:pPr>
+        <w:pStyle w:val="SourceCode"/>
+      </w:pPr>
+      <w:r>
+        <w:rPr>
+          <w:rStyle w:val="VerbatimChar"/>
+        </w:rPr>
+        <w:t xml:space="preserve">## Joining with `by = join_by(OM, itr, Year)`</w:t>
+      </w:r>
+    </w:p>
+    <w:p>
+      <w:pPr>
+        <w:pStyle w:val="FirstParagraph"/>
+      </w:pPr>
+      <w:r>
+        <w:drawing>
+          <wp:inline>
+            <wp:extent cx="5334000" cy="5334000"/>
+            <wp:effectExtent b="0" l="0" r="0" t="0"/>
+            <wp:docPr descr="" title="" id="51" name="Picture"/>
+            <a:graphic>
+              <a:graphicData uri="http://schemas.openxmlformats.org/drawingml/2006/picture">
+                <pic:pic>
+                  <pic:nvPicPr>
+                    <pic:cNvPr descr="MSE_analysis_HCR1_risk_files/figure-docx/unnamed-chunk-2-4.png" id="52" name="Picture"/>
+                    <pic:cNvPicPr>
+                      <a:picLocks noChangeArrowheads="1" noChangeAspect="1"/>
+                    </pic:cNvPicPr>
+                  </pic:nvPicPr>
+                  <pic:blipFill>
+                    <a:blip r:embed="rId50"/>
                     <a:stretch>
                       <a:fillRect/>
                     </a:stretch>

</xml_diff>